<commit_message>
Catch dic up w/ example words doc
The dictionary now covers the majority of the words in the example doc. (I left a few out of the dic that I didn't look up to see if they were considered correct, and having a few hanging like that makes it easier to see the dic does help.)
</commit_message>
<xml_diff>
--- a/example-words.docx
+++ b/example-words.docx
@@ -3,99 +3,159 @@
 <w:document xmlns:wpc="http://schemas.microsoft.com/office/word/2010/wordprocessingCanvas" xmlns:cx="http://schemas.microsoft.com/office/drawing/2014/chartex" xmlns:cx1="http://schemas.microsoft.com/office/drawing/2015/9/8/chartex" xmlns:cx2="http://schemas.microsoft.com/office/drawing/2015/10/21/chartex" xmlns:cx3="http://schemas.microsoft.com/office/drawing/2016/5/9/chartex" xmlns:cx4="http://schemas.microsoft.com/office/drawing/2016/5/10/chartex" xmlns:cx5="http://schemas.microsoft.com/office/drawing/2016/5/11/chartex" xmlns:cx6="http://schemas.microsoft.com/office/drawing/2016/5/12/chartex" xmlns:cx7="http://schemas.microsoft.com/office/drawing/2016/5/13/chartex" xmlns:cx8="http://schemas.microsoft.com/office/drawing/2016/5/14/chartex" xmlns:mc="http://schemas.openxmlformats.org/markup-compatibility/2006" xmlns:aink="http://schemas.microsoft.com/office/drawing/2016/ink" xmlns:am3d="http://schemas.microsoft.com/office/drawing/2017/model3d" xmlns:o="urn:schemas-microsoft-com:office:office" xmlns:r="http://schemas.openxmlformats.org/officeDocument/2006/relationships" xmlns:m="http://schemas.openxmlformats.org/officeDocument/2006/math" xmlns:v="urn:schemas-microsoft-com:vml" xmlns:wp14="http://schemas.microsoft.com/office/word/2010/wordprocessingDrawing" xmlns:wp="http://schemas.openxmlformats.org/drawingml/2006/wordprocessingDrawing" xmlns:w10="urn:schemas-microsoft-com:office:word" xmlns:w="http://schemas.openxmlformats.org/wordprocessingml/2006/main" xmlns:w14="http://schemas.microsoft.com/office/word/2010/wordml" xmlns:w15="http://schemas.microsoft.com/office/word/2012/wordml" xmlns:w16cex="http://schemas.microsoft.com/office/word/2018/wordml/cex" xmlns:w16cid="http://schemas.microsoft.com/office/word/2016/wordml/cid" xmlns:w16="http://schemas.microsoft.com/office/word/2018/wordml" xmlns:w16se="http://schemas.microsoft.com/office/word/2015/wordml/symex" xmlns:wpg="http://schemas.microsoft.com/office/word/2010/wordprocessingGroup" xmlns:wpi="http://schemas.microsoft.com/office/word/2010/wordprocessingInk" xmlns:wne="http://schemas.microsoft.com/office/word/2006/wordml" xmlns:wps="http://schemas.microsoft.com/office/word/2010/wordprocessingShape" mc:Ignorable="w14 w15 w16se w16cid w16 w16cex wp14">
   <w:body>
     <w:p>
-      <w:pPr>
-        <w:pStyle w:val="ListParagraph"/>
-        <w:numPr>
-          <w:ilvl w:val="0"/>
-          <w:numId w:val="1"/>
-        </w:numPr>
-      </w:pPr>
-      <w:r>
-        <w:t>Triad</w:t>
-      </w:r>
-    </w:p>
-    <w:p>
-      <w:pPr>
-        <w:pStyle w:val="ListParagraph"/>
-        <w:numPr>
-          <w:ilvl w:val="0"/>
-          <w:numId w:val="1"/>
-        </w:numPr>
-      </w:pPr>
-      <w:r>
-        <w:t>Symmetric</w:t>
-      </w:r>
-    </w:p>
-    <w:p>
-      <w:pPr>
-        <w:pStyle w:val="ListParagraph"/>
-        <w:numPr>
-          <w:ilvl w:val="0"/>
-          <w:numId w:val="1"/>
-        </w:numPr>
-      </w:pPr>
-      <w:r>
-        <w:t>Orthogonal</w:t>
-      </w:r>
-    </w:p>
-    <w:p>
-      <w:pPr>
-        <w:pStyle w:val="ListParagraph"/>
-        <w:numPr>
-          <w:ilvl w:val="0"/>
-          <w:numId w:val="1"/>
-        </w:numPr>
-      </w:pPr>
-      <w:r>
-        <w:t>Ternary</w:t>
-      </w:r>
-    </w:p>
-    <w:p>
-      <w:pPr>
-        <w:pStyle w:val="ListParagraph"/>
-        <w:numPr>
-          <w:ilvl w:val="0"/>
-          <w:numId w:val="1"/>
-        </w:numPr>
-      </w:pPr>
-      <w:r>
-        <w:t>Operator</w:t>
-      </w:r>
-    </w:p>
-    <w:p>
-      <w:pPr>
-        <w:pStyle w:val="ListParagraph"/>
-        <w:numPr>
-          <w:ilvl w:val="0"/>
-          <w:numId w:val="1"/>
-        </w:numPr>
-      </w:pPr>
-      <w:r>
-        <w:t>Interface</w:t>
-      </w:r>
-    </w:p>
-    <w:p>
-      <w:pPr>
-        <w:pStyle w:val="ListParagraph"/>
-        <w:numPr>
-          <w:ilvl w:val="0"/>
-          <w:numId w:val="1"/>
-        </w:numPr>
-      </w:pPr>
-      <w:r>
-        <w:t>Summation</w:t>
-      </w:r>
-    </w:p>
-    <w:p>
-      <w:pPr>
-        <w:pStyle w:val="ListParagraph"/>
-        <w:numPr>
-          <w:ilvl w:val="0"/>
-          <w:numId w:val="1"/>
-        </w:numPr>
-      </w:pPr>
-      <w:r>
-        <w:t>Aggregation</w:t>
+      <w:r>
+        <w:t>This document lists programming terms</w:t>
+      </w:r>
+      <w:r>
+        <w:t xml:space="preserve">. </w:t>
+      </w:r>
+      <w:r>
+        <w:t xml:space="preserve">Words that Word flags as misspelled </w:t>
+      </w:r>
+      <w:r>
+        <w:t>are</w:t>
+      </w:r>
+      <w:r>
+        <w:t xml:space="preserve"> candidates to add to </w:t>
+      </w:r>
+      <w:hyperlink r:id="rId5" w:history="1">
+        <w:r>
+          <w:rPr>
+            <w:rStyle w:val="Hyperlink"/>
+          </w:rPr>
+          <w:t>https://github.com/waded/red-squiggly-braces/blob/master/red-squiggly-braces.dic</w:t>
+        </w:r>
+      </w:hyperlink>
+      <w:r>
+        <w:t>.</w:t>
+      </w:r>
+      <w:r>
+        <w:t xml:space="preserve"> </w:t>
+      </w:r>
+    </w:p>
+    <w:p>
+      <w:pPr>
+        <w:ind w:left="360"/>
+      </w:pPr>
+    </w:p>
+    <w:p>
+      <w:pPr>
+        <w:pStyle w:val="ListParagraph"/>
+        <w:numPr>
+          <w:ilvl w:val="0"/>
+          <w:numId w:val="1"/>
+        </w:numPr>
+      </w:pPr>
+      <w:r>
+        <w:t>t</w:t>
+      </w:r>
+      <w:r>
+        <w:t>riad</w:t>
+      </w:r>
+    </w:p>
+    <w:p>
+      <w:pPr>
+        <w:pStyle w:val="ListParagraph"/>
+        <w:numPr>
+          <w:ilvl w:val="0"/>
+          <w:numId w:val="1"/>
+        </w:numPr>
+      </w:pPr>
+      <w:r>
+        <w:t>s</w:t>
+      </w:r>
+      <w:r>
+        <w:t>ymmetric</w:t>
+      </w:r>
+    </w:p>
+    <w:p>
+      <w:pPr>
+        <w:pStyle w:val="ListParagraph"/>
+        <w:numPr>
+          <w:ilvl w:val="0"/>
+          <w:numId w:val="1"/>
+        </w:numPr>
+      </w:pPr>
+      <w:r>
+        <w:t>o</w:t>
+      </w:r>
+      <w:r>
+        <w:t>rthogonal</w:t>
+      </w:r>
+    </w:p>
+    <w:p>
+      <w:pPr>
+        <w:pStyle w:val="ListParagraph"/>
+        <w:numPr>
+          <w:ilvl w:val="0"/>
+          <w:numId w:val="1"/>
+        </w:numPr>
+      </w:pPr>
+      <w:r>
+        <w:t>t</w:t>
+      </w:r>
+      <w:r>
+        <w:t>ernary</w:t>
+      </w:r>
+    </w:p>
+    <w:p>
+      <w:pPr>
+        <w:pStyle w:val="ListParagraph"/>
+        <w:numPr>
+          <w:ilvl w:val="0"/>
+          <w:numId w:val="1"/>
+        </w:numPr>
+      </w:pPr>
+      <w:r>
+        <w:t>o</w:t>
+      </w:r>
+      <w:r>
+        <w:t>perator</w:t>
+      </w:r>
+    </w:p>
+    <w:p>
+      <w:pPr>
+        <w:pStyle w:val="ListParagraph"/>
+        <w:numPr>
+          <w:ilvl w:val="0"/>
+          <w:numId w:val="1"/>
+        </w:numPr>
+      </w:pPr>
+      <w:r>
+        <w:t>i</w:t>
+      </w:r>
+      <w:r>
+        <w:t>nterface</w:t>
+      </w:r>
+    </w:p>
+    <w:p>
+      <w:pPr>
+        <w:pStyle w:val="ListParagraph"/>
+        <w:numPr>
+          <w:ilvl w:val="0"/>
+          <w:numId w:val="1"/>
+        </w:numPr>
+      </w:pPr>
+      <w:r>
+        <w:t>s</w:t>
+      </w:r>
+      <w:r>
+        <w:t>ummation</w:t>
+      </w:r>
+    </w:p>
+    <w:p>
+      <w:pPr>
+        <w:pStyle w:val="ListParagraph"/>
+        <w:numPr>
+          <w:ilvl w:val="0"/>
+          <w:numId w:val="1"/>
+        </w:numPr>
+      </w:pPr>
+      <w:r>
+        <w:t>a</w:t>
+      </w:r>
+      <w:r>
+        <w:t>ggregation</w:t>
       </w:r>
     </w:p>
     <w:p>
@@ -119,31 +179,40 @@
         </w:numPr>
       </w:pPr>
       <w:r>
-        <w:t>Polymorphic</w:t>
-      </w:r>
-    </w:p>
-    <w:p>
-      <w:pPr>
-        <w:pStyle w:val="ListParagraph"/>
-        <w:numPr>
-          <w:ilvl w:val="0"/>
-          <w:numId w:val="1"/>
-        </w:numPr>
-      </w:pPr>
-      <w:r>
-        <w:t>Polymorphism</w:t>
-      </w:r>
-    </w:p>
-    <w:p>
-      <w:pPr>
-        <w:pStyle w:val="ListParagraph"/>
-        <w:numPr>
-          <w:ilvl w:val="0"/>
-          <w:numId w:val="1"/>
-        </w:numPr>
-      </w:pPr>
-      <w:r>
-        <w:t>Duck typing</w:t>
+        <w:t>p</w:t>
+      </w:r>
+      <w:r>
+        <w:t>olymorphic</w:t>
+      </w:r>
+    </w:p>
+    <w:p>
+      <w:pPr>
+        <w:pStyle w:val="ListParagraph"/>
+        <w:numPr>
+          <w:ilvl w:val="0"/>
+          <w:numId w:val="1"/>
+        </w:numPr>
+      </w:pPr>
+      <w:r>
+        <w:t>p</w:t>
+      </w:r>
+      <w:r>
+        <w:t>olymorphism</w:t>
+      </w:r>
+    </w:p>
+    <w:p>
+      <w:pPr>
+        <w:pStyle w:val="ListParagraph"/>
+        <w:numPr>
+          <w:ilvl w:val="0"/>
+          <w:numId w:val="1"/>
+        </w:numPr>
+      </w:pPr>
+      <w:r>
+        <w:t>d</w:t>
+      </w:r>
+      <w:r>
+        <w:t>uck typing</w:t>
       </w:r>
     </w:p>
     <w:p>
@@ -167,31 +236,40 @@
         </w:numPr>
       </w:pPr>
       <w:r>
-        <w:t>Lambda</w:t>
-      </w:r>
-    </w:p>
-    <w:p>
-      <w:pPr>
-        <w:pStyle w:val="ListParagraph"/>
-        <w:numPr>
-          <w:ilvl w:val="0"/>
-          <w:numId w:val="1"/>
-        </w:numPr>
-      </w:pPr>
-      <w:r>
-        <w:t>Closure</w:t>
-      </w:r>
-    </w:p>
-    <w:p>
-      <w:pPr>
-        <w:pStyle w:val="ListParagraph"/>
-        <w:numPr>
-          <w:ilvl w:val="0"/>
-          <w:numId w:val="1"/>
-        </w:numPr>
-      </w:pPr>
-      <w:r>
-        <w:t>Postfix</w:t>
+        <w:t>l</w:t>
+      </w:r>
+      <w:r>
+        <w:t>ambda</w:t>
+      </w:r>
+    </w:p>
+    <w:p>
+      <w:pPr>
+        <w:pStyle w:val="ListParagraph"/>
+        <w:numPr>
+          <w:ilvl w:val="0"/>
+          <w:numId w:val="1"/>
+        </w:numPr>
+      </w:pPr>
+      <w:r>
+        <w:t>c</w:t>
+      </w:r>
+      <w:r>
+        <w:t>losure</w:t>
+      </w:r>
+    </w:p>
+    <w:p>
+      <w:pPr>
+        <w:pStyle w:val="ListParagraph"/>
+        <w:numPr>
+          <w:ilvl w:val="0"/>
+          <w:numId w:val="1"/>
+        </w:numPr>
+      </w:pPr>
+      <w:r>
+        <w:t>p</w:t>
+      </w:r>
+      <w:r>
+        <w:t>ostfix</w:t>
       </w:r>
     </w:p>
     <w:p>
@@ -215,155 +293,184 @@
         </w:numPr>
       </w:pPr>
       <w:r>
-        <w:t>Prototype</w:t>
-      </w:r>
-    </w:p>
-    <w:p>
-      <w:pPr>
-        <w:pStyle w:val="ListParagraph"/>
-        <w:numPr>
-          <w:ilvl w:val="0"/>
-          <w:numId w:val="1"/>
-        </w:numPr>
-      </w:pPr>
-      <w:r>
-        <w:t>Lexical</w:t>
-      </w:r>
-    </w:p>
-    <w:p>
-      <w:pPr>
-        <w:pStyle w:val="ListParagraph"/>
-        <w:numPr>
-          <w:ilvl w:val="0"/>
-          <w:numId w:val="1"/>
-        </w:numPr>
-      </w:pPr>
-      <w:r>
-        <w:t>Syntactic</w:t>
-      </w:r>
-    </w:p>
-    <w:p>
-      <w:pPr>
-        <w:pStyle w:val="ListParagraph"/>
-        <w:numPr>
-          <w:ilvl w:val="0"/>
-          <w:numId w:val="1"/>
-        </w:numPr>
-      </w:pPr>
-      <w:r>
-        <w:t>Terminator</w:t>
-      </w:r>
-    </w:p>
-    <w:p>
-      <w:pPr>
-        <w:pStyle w:val="ListParagraph"/>
-        <w:numPr>
-          <w:ilvl w:val="0"/>
-          <w:numId w:val="1"/>
-        </w:numPr>
-      </w:pPr>
-      <w:r>
-        <w:t>Mutable</w:t>
-      </w:r>
-    </w:p>
-    <w:p>
-      <w:pPr>
-        <w:pStyle w:val="ListParagraph"/>
-        <w:numPr>
-          <w:ilvl w:val="0"/>
-          <w:numId w:val="1"/>
-        </w:numPr>
-      </w:pPr>
-      <w:r>
-        <w:t>Enumerable</w:t>
-      </w:r>
-    </w:p>
-    <w:p>
-      <w:pPr>
-        <w:pStyle w:val="ListParagraph"/>
-        <w:numPr>
-          <w:ilvl w:val="0"/>
-          <w:numId w:val="1"/>
-        </w:numPr>
-      </w:pPr>
-      <w:r>
-        <w:t>Coercible</w:t>
-      </w:r>
-    </w:p>
-    <w:p>
-      <w:pPr>
-        <w:pStyle w:val="ListParagraph"/>
-        <w:numPr>
-          <w:ilvl w:val="0"/>
-          <w:numId w:val="1"/>
-        </w:numPr>
-      </w:pPr>
-      <w:r>
-        <w:t>Coercion</w:t>
-      </w:r>
-    </w:p>
-    <w:p>
-      <w:pPr>
-        <w:pStyle w:val="ListParagraph"/>
-        <w:numPr>
-          <w:ilvl w:val="0"/>
-          <w:numId w:val="1"/>
-        </w:numPr>
-      </w:pPr>
-      <w:proofErr w:type="spellStart"/>
-      <w:r>
-        <w:t>Unescape</w:t>
-      </w:r>
-      <w:proofErr w:type="spellEnd"/>
-    </w:p>
-    <w:p>
-      <w:pPr>
-        <w:pStyle w:val="ListParagraph"/>
-        <w:numPr>
-          <w:ilvl w:val="0"/>
-          <w:numId w:val="1"/>
-        </w:numPr>
-      </w:pPr>
-      <w:proofErr w:type="spellStart"/>
-      <w:r>
-        <w:t>Functor</w:t>
-      </w:r>
-      <w:proofErr w:type="spellEnd"/>
-    </w:p>
-    <w:p>
-      <w:pPr>
-        <w:pStyle w:val="ListParagraph"/>
-        <w:numPr>
-          <w:ilvl w:val="0"/>
-          <w:numId w:val="1"/>
-        </w:numPr>
-      </w:pPr>
-      <w:r>
-        <w:t>Prototype</w:t>
-      </w:r>
-    </w:p>
-    <w:p>
-      <w:pPr>
-        <w:pStyle w:val="ListParagraph"/>
-        <w:numPr>
-          <w:ilvl w:val="0"/>
-          <w:numId w:val="1"/>
-        </w:numPr>
-      </w:pPr>
-      <w:r>
-        <w:t>Prototyping</w:t>
-      </w:r>
-    </w:p>
-    <w:p>
-      <w:pPr>
-        <w:pStyle w:val="ListParagraph"/>
-        <w:numPr>
-          <w:ilvl w:val="0"/>
-          <w:numId w:val="1"/>
-        </w:numPr>
-      </w:pPr>
-      <w:r>
-        <w:t>Modeling</w:t>
+        <w:t>p</w:t>
+      </w:r>
+      <w:r>
+        <w:t>rototype</w:t>
+      </w:r>
+    </w:p>
+    <w:p>
+      <w:pPr>
+        <w:pStyle w:val="ListParagraph"/>
+        <w:numPr>
+          <w:ilvl w:val="0"/>
+          <w:numId w:val="1"/>
+        </w:numPr>
+      </w:pPr>
+      <w:r>
+        <w:t>prototyper</w:t>
+      </w:r>
+    </w:p>
+    <w:p>
+      <w:pPr>
+        <w:pStyle w:val="ListParagraph"/>
+        <w:numPr>
+          <w:ilvl w:val="0"/>
+          <w:numId w:val="1"/>
+        </w:numPr>
+      </w:pPr>
+      <w:r>
+        <w:t>prototyping</w:t>
+      </w:r>
+    </w:p>
+    <w:p>
+      <w:pPr>
+        <w:pStyle w:val="ListParagraph"/>
+        <w:numPr>
+          <w:ilvl w:val="0"/>
+          <w:numId w:val="1"/>
+        </w:numPr>
+      </w:pPr>
+      <w:r>
+        <w:t>l</w:t>
+      </w:r>
+      <w:r>
+        <w:t>exical</w:t>
+      </w:r>
+    </w:p>
+    <w:p>
+      <w:pPr>
+        <w:pStyle w:val="ListParagraph"/>
+        <w:numPr>
+          <w:ilvl w:val="0"/>
+          <w:numId w:val="1"/>
+        </w:numPr>
+      </w:pPr>
+      <w:r>
+        <w:t>s</w:t>
+      </w:r>
+      <w:r>
+        <w:t>yntactic</w:t>
+      </w:r>
+    </w:p>
+    <w:p>
+      <w:pPr>
+        <w:pStyle w:val="ListParagraph"/>
+        <w:numPr>
+          <w:ilvl w:val="0"/>
+          <w:numId w:val="1"/>
+        </w:numPr>
+      </w:pPr>
+      <w:r>
+        <w:t>t</w:t>
+      </w:r>
+      <w:r>
+        <w:t>erminator</w:t>
+      </w:r>
+    </w:p>
+    <w:p>
+      <w:pPr>
+        <w:pStyle w:val="ListParagraph"/>
+        <w:numPr>
+          <w:ilvl w:val="0"/>
+          <w:numId w:val="1"/>
+        </w:numPr>
+      </w:pPr>
+      <w:r>
+        <w:t>m</w:t>
+      </w:r>
+      <w:r>
+        <w:t>utable</w:t>
+      </w:r>
+    </w:p>
+    <w:p>
+      <w:pPr>
+        <w:pStyle w:val="ListParagraph"/>
+        <w:numPr>
+          <w:ilvl w:val="0"/>
+          <w:numId w:val="1"/>
+        </w:numPr>
+      </w:pPr>
+      <w:r>
+        <w:t>e</w:t>
+      </w:r>
+      <w:r>
+        <w:t>numerable</w:t>
+      </w:r>
+    </w:p>
+    <w:p>
+      <w:pPr>
+        <w:pStyle w:val="ListParagraph"/>
+        <w:numPr>
+          <w:ilvl w:val="0"/>
+          <w:numId w:val="1"/>
+        </w:numPr>
+      </w:pPr>
+      <w:r>
+        <w:t>c</w:t>
+      </w:r>
+      <w:r>
+        <w:t>oercible</w:t>
+      </w:r>
+    </w:p>
+    <w:p>
+      <w:pPr>
+        <w:pStyle w:val="ListParagraph"/>
+        <w:numPr>
+          <w:ilvl w:val="0"/>
+          <w:numId w:val="1"/>
+        </w:numPr>
+      </w:pPr>
+      <w:r>
+        <w:t>c</w:t>
+      </w:r>
+      <w:r>
+        <w:t>oercion</w:t>
+      </w:r>
+    </w:p>
+    <w:p>
+      <w:pPr>
+        <w:pStyle w:val="ListParagraph"/>
+        <w:numPr>
+          <w:ilvl w:val="0"/>
+          <w:numId w:val="1"/>
+        </w:numPr>
+      </w:pPr>
+      <w:r>
+        <w:t>u</w:t>
+      </w:r>
+      <w:r>
+        <w:t>nescape</w:t>
+      </w:r>
+    </w:p>
+    <w:p>
+      <w:pPr>
+        <w:pStyle w:val="ListParagraph"/>
+        <w:numPr>
+          <w:ilvl w:val="0"/>
+          <w:numId w:val="1"/>
+        </w:numPr>
+      </w:pPr>
+      <w:r>
+        <w:t>f</w:t>
+      </w:r>
+      <w:r>
+        <w:t>unctor</w:t>
+      </w:r>
+    </w:p>
+    <w:p>
+      <w:pPr>
+        <w:pStyle w:val="ListParagraph"/>
+        <w:numPr>
+          <w:ilvl w:val="0"/>
+          <w:numId w:val="1"/>
+        </w:numPr>
+      </w:pPr>
+      <w:r>
+        <w:t>m</w:t>
+      </w:r>
+      <w:r>
+        <w:t>odeling</w:t>
       </w:r>
     </w:p>
     <w:p>
@@ -386,58 +493,71 @@
           <w:numId w:val="1"/>
         </w:numPr>
       </w:pPr>
-      <w:proofErr w:type="spellStart"/>
-      <w:r>
-        <w:t>Devops</w:t>
-      </w:r>
-      <w:proofErr w:type="spellEnd"/>
-    </w:p>
-    <w:p>
-      <w:pPr>
-        <w:pStyle w:val="ListParagraph"/>
-        <w:numPr>
-          <w:ilvl w:val="0"/>
-          <w:numId w:val="1"/>
-        </w:numPr>
-      </w:pPr>
-      <w:r>
-        <w:t>Façade</w:t>
-      </w:r>
-    </w:p>
-    <w:p>
-      <w:pPr>
-        <w:pStyle w:val="ListParagraph"/>
-        <w:numPr>
-          <w:ilvl w:val="0"/>
-          <w:numId w:val="1"/>
-        </w:numPr>
-      </w:pPr>
-      <w:r>
-        <w:t>Iterator</w:t>
-      </w:r>
-    </w:p>
-    <w:p>
-      <w:pPr>
-        <w:pStyle w:val="ListParagraph"/>
-        <w:numPr>
-          <w:ilvl w:val="0"/>
-          <w:numId w:val="1"/>
-        </w:numPr>
-      </w:pPr>
-      <w:r>
-        <w:t>Parameter</w:t>
-      </w:r>
-    </w:p>
-    <w:p>
-      <w:pPr>
-        <w:pStyle w:val="ListParagraph"/>
-        <w:numPr>
-          <w:ilvl w:val="0"/>
-          <w:numId w:val="1"/>
-        </w:numPr>
-      </w:pPr>
-      <w:r>
-        <w:t>Xyzzy</w:t>
+      <w:r>
+        <w:t>d</w:t>
+      </w:r>
+      <w:r>
+        <w:t>evops</w:t>
+      </w:r>
+    </w:p>
+    <w:p>
+      <w:pPr>
+        <w:pStyle w:val="ListParagraph"/>
+        <w:numPr>
+          <w:ilvl w:val="0"/>
+          <w:numId w:val="1"/>
+        </w:numPr>
+      </w:pPr>
+      <w:r>
+        <w:t>f</w:t>
+      </w:r>
+      <w:r>
+        <w:t>açade</w:t>
+      </w:r>
+    </w:p>
+    <w:p>
+      <w:pPr>
+        <w:pStyle w:val="ListParagraph"/>
+        <w:numPr>
+          <w:ilvl w:val="0"/>
+          <w:numId w:val="1"/>
+        </w:numPr>
+      </w:pPr>
+      <w:r>
+        <w:t>i</w:t>
+      </w:r>
+      <w:r>
+        <w:t>terator</w:t>
+      </w:r>
+    </w:p>
+    <w:p>
+      <w:pPr>
+        <w:pStyle w:val="ListParagraph"/>
+        <w:numPr>
+          <w:ilvl w:val="0"/>
+          <w:numId w:val="1"/>
+        </w:numPr>
+      </w:pPr>
+      <w:r>
+        <w:t>p</w:t>
+      </w:r>
+      <w:r>
+        <w:t>arameter</w:t>
+      </w:r>
+    </w:p>
+    <w:p>
+      <w:pPr>
+        <w:pStyle w:val="ListParagraph"/>
+        <w:numPr>
+          <w:ilvl w:val="0"/>
+          <w:numId w:val="1"/>
+        </w:numPr>
+      </w:pPr>
+      <w:r>
+        <w:t>x</w:t>
+      </w:r>
+      <w:r>
+        <w:t>yzzy</w:t>
       </w:r>
     </w:p>
     <w:p>
@@ -460,72 +580,41 @@
           <w:numId w:val="1"/>
         </w:numPr>
       </w:pPr>
-      <w:proofErr w:type="gramStart"/>
-      <w:r>
-        <w:t>Black-box</w:t>
-      </w:r>
-      <w:proofErr w:type="gramEnd"/>
-    </w:p>
-    <w:p>
-      <w:pPr>
-        <w:pStyle w:val="ListParagraph"/>
-        <w:numPr>
-          <w:ilvl w:val="0"/>
-          <w:numId w:val="1"/>
-        </w:numPr>
-      </w:pPr>
-      <w:proofErr w:type="gramStart"/>
-      <w:r>
-        <w:t>White-box</w:t>
-      </w:r>
-      <w:proofErr w:type="gramEnd"/>
-    </w:p>
-    <w:p>
-      <w:pPr>
-        <w:pStyle w:val="ListParagraph"/>
-        <w:numPr>
-          <w:ilvl w:val="0"/>
-          <w:numId w:val="1"/>
-        </w:numPr>
-      </w:pPr>
-      <w:r>
-        <w:t>Framework</w:t>
-      </w:r>
-    </w:p>
-    <w:p>
-      <w:pPr>
-        <w:pStyle w:val="ListParagraph"/>
-        <w:numPr>
-          <w:ilvl w:val="0"/>
-          <w:numId w:val="1"/>
-        </w:numPr>
-      </w:pPr>
-      <w:r>
-        <w:t>Polymorphism</w:t>
-      </w:r>
-    </w:p>
-    <w:p>
-      <w:pPr>
-        <w:pStyle w:val="ListParagraph"/>
-        <w:numPr>
-          <w:ilvl w:val="0"/>
-          <w:numId w:val="1"/>
-        </w:numPr>
-      </w:pPr>
-      <w:r>
-        <w:t>Pseudo code</w:t>
-      </w:r>
-    </w:p>
-    <w:p>
-      <w:pPr>
-        <w:pStyle w:val="ListParagraph"/>
-        <w:numPr>
-          <w:ilvl w:val="0"/>
-          <w:numId w:val="1"/>
-        </w:numPr>
-      </w:pPr>
-      <w:r>
-        <w:t>Closure</w:t>
+      <w:r>
+        <w:t>b</w:t>
+      </w:r>
+      <w:r>
+        <w:t>lack-box</w:t>
+      </w:r>
+    </w:p>
+    <w:p>
+      <w:pPr>
+        <w:pStyle w:val="ListParagraph"/>
+        <w:numPr>
+          <w:ilvl w:val="0"/>
+          <w:numId w:val="1"/>
+        </w:numPr>
+      </w:pPr>
+      <w:r>
+        <w:t>w</w:t>
+      </w:r>
+      <w:r>
+        <w:t>hite-box</w:t>
+      </w:r>
+    </w:p>
+    <w:p>
+      <w:pPr>
+        <w:pStyle w:val="ListParagraph"/>
+        <w:numPr>
+          <w:ilvl w:val="0"/>
+          <w:numId w:val="1"/>
+        </w:numPr>
+      </w:pPr>
+      <w:r>
+        <w:t>f</w:t>
+      </w:r>
+      <w:r>
+        <w:t>ramework</w:t>
       </w:r>
     </w:p>
     <w:p>
@@ -538,151 +627,235 @@
       </w:pPr>
       <w:r>
         <w:lastRenderedPageBreak/>
-        <w:t>Undo</w:t>
-      </w:r>
-    </w:p>
-    <w:p>
-      <w:pPr>
-        <w:pStyle w:val="ListParagraph"/>
-        <w:numPr>
-          <w:ilvl w:val="0"/>
-          <w:numId w:val="1"/>
-        </w:numPr>
-      </w:pPr>
-      <w:r>
-        <w:t>Redo</w:t>
-      </w:r>
-    </w:p>
-    <w:p>
-      <w:pPr>
-        <w:pStyle w:val="ListParagraph"/>
-        <w:numPr>
-          <w:ilvl w:val="0"/>
-          <w:numId w:val="1"/>
-        </w:numPr>
-      </w:pPr>
-      <w:r>
-        <w:t>Singleton</w:t>
-      </w:r>
-    </w:p>
-    <w:p>
-      <w:pPr>
-        <w:pStyle w:val="ListParagraph"/>
-        <w:numPr>
-          <w:ilvl w:val="0"/>
-          <w:numId w:val="1"/>
-        </w:numPr>
-      </w:pPr>
-      <w:r>
-        <w:t>Flyweight</w:t>
-      </w:r>
-    </w:p>
-    <w:p>
-      <w:pPr>
-        <w:pStyle w:val="ListParagraph"/>
-        <w:numPr>
-          <w:ilvl w:val="0"/>
-          <w:numId w:val="1"/>
-        </w:numPr>
-      </w:pPr>
-      <w:r>
-        <w:t>Proxy</w:t>
-      </w:r>
-    </w:p>
-    <w:p>
-      <w:pPr>
-        <w:pStyle w:val="ListParagraph"/>
-        <w:numPr>
-          <w:ilvl w:val="0"/>
-          <w:numId w:val="1"/>
-        </w:numPr>
-      </w:pPr>
-      <w:r>
-        <w:t>Memento</w:t>
-      </w:r>
-    </w:p>
-    <w:p>
-      <w:pPr>
-        <w:pStyle w:val="ListParagraph"/>
-        <w:numPr>
-          <w:ilvl w:val="0"/>
-          <w:numId w:val="1"/>
-        </w:numPr>
-      </w:pPr>
-      <w:r>
-        <w:t>Iterator</w:t>
-      </w:r>
-    </w:p>
-    <w:p>
-      <w:pPr>
-        <w:pStyle w:val="ListParagraph"/>
-        <w:numPr>
-          <w:ilvl w:val="0"/>
-          <w:numId w:val="1"/>
-        </w:numPr>
-      </w:pPr>
-      <w:r>
-        <w:t>Decorator</w:t>
-      </w:r>
-    </w:p>
-    <w:p>
-      <w:pPr>
-        <w:pStyle w:val="ListParagraph"/>
-        <w:numPr>
-          <w:ilvl w:val="0"/>
-          <w:numId w:val="1"/>
-        </w:numPr>
-      </w:pPr>
-      <w:r>
-        <w:t>Destructor</w:t>
-      </w:r>
-    </w:p>
-    <w:p>
-      <w:pPr>
-        <w:pStyle w:val="ListParagraph"/>
-        <w:numPr>
-          <w:ilvl w:val="0"/>
-          <w:numId w:val="1"/>
-        </w:numPr>
-      </w:pPr>
-      <w:r>
-        <w:t>Subclass</w:t>
-      </w:r>
-    </w:p>
-    <w:p>
-      <w:pPr>
-        <w:pStyle w:val="ListParagraph"/>
-        <w:numPr>
-          <w:ilvl w:val="0"/>
-          <w:numId w:val="1"/>
-        </w:numPr>
-      </w:pPr>
-      <w:r>
-        <w:t>Subtype</w:t>
-      </w:r>
-    </w:p>
-    <w:p>
-      <w:pPr>
-        <w:pStyle w:val="ListParagraph"/>
-        <w:numPr>
-          <w:ilvl w:val="0"/>
-          <w:numId w:val="1"/>
-        </w:numPr>
-      </w:pPr>
-      <w:r>
-        <w:t>Superclass</w:t>
-      </w:r>
-    </w:p>
-    <w:p>
-      <w:pPr>
-        <w:pStyle w:val="ListParagraph"/>
-        <w:numPr>
-          <w:ilvl w:val="0"/>
-          <w:numId w:val="1"/>
-        </w:numPr>
-      </w:pPr>
-      <w:r>
-        <w:t>Admin</w:t>
+        <w:t>p</w:t>
+      </w:r>
+      <w:r>
+        <w:t>olymorphism</w:t>
+      </w:r>
+    </w:p>
+    <w:p>
+      <w:pPr>
+        <w:pStyle w:val="ListParagraph"/>
+        <w:numPr>
+          <w:ilvl w:val="0"/>
+          <w:numId w:val="1"/>
+        </w:numPr>
+      </w:pPr>
+      <w:r>
+        <w:t>p</w:t>
+      </w:r>
+      <w:r>
+        <w:t>seudo code</w:t>
+      </w:r>
+    </w:p>
+    <w:p>
+      <w:pPr>
+        <w:pStyle w:val="ListParagraph"/>
+        <w:numPr>
+          <w:ilvl w:val="0"/>
+          <w:numId w:val="1"/>
+        </w:numPr>
+      </w:pPr>
+      <w:r>
+        <w:t>c</w:t>
+      </w:r>
+      <w:r>
+        <w:t>losure</w:t>
+      </w:r>
+    </w:p>
+    <w:p>
+      <w:pPr>
+        <w:pStyle w:val="ListParagraph"/>
+        <w:numPr>
+          <w:ilvl w:val="0"/>
+          <w:numId w:val="1"/>
+        </w:numPr>
+      </w:pPr>
+      <w:r>
+        <w:t>u</w:t>
+      </w:r>
+      <w:r>
+        <w:t>ndo</w:t>
+      </w:r>
+    </w:p>
+    <w:p>
+      <w:pPr>
+        <w:pStyle w:val="ListParagraph"/>
+        <w:numPr>
+          <w:ilvl w:val="0"/>
+          <w:numId w:val="1"/>
+        </w:numPr>
+      </w:pPr>
+      <w:r>
+        <w:t>r</w:t>
+      </w:r>
+      <w:r>
+        <w:t>edo</w:t>
+      </w:r>
+    </w:p>
+    <w:p>
+      <w:pPr>
+        <w:pStyle w:val="ListParagraph"/>
+        <w:numPr>
+          <w:ilvl w:val="0"/>
+          <w:numId w:val="1"/>
+        </w:numPr>
+      </w:pPr>
+      <w:r>
+        <w:t>s</w:t>
+      </w:r>
+      <w:r>
+        <w:t>ingleton</w:t>
+      </w:r>
+    </w:p>
+    <w:p>
+      <w:pPr>
+        <w:pStyle w:val="ListParagraph"/>
+        <w:numPr>
+          <w:ilvl w:val="0"/>
+          <w:numId w:val="1"/>
+        </w:numPr>
+      </w:pPr>
+      <w:r>
+        <w:t>f</w:t>
+      </w:r>
+      <w:r>
+        <w:t>lyweight</w:t>
+      </w:r>
+    </w:p>
+    <w:p>
+      <w:pPr>
+        <w:pStyle w:val="ListParagraph"/>
+        <w:numPr>
+          <w:ilvl w:val="0"/>
+          <w:numId w:val="1"/>
+        </w:numPr>
+      </w:pPr>
+      <w:r>
+        <w:t>p</w:t>
+      </w:r>
+      <w:r>
+        <w:t>roxy</w:t>
+      </w:r>
+    </w:p>
+    <w:p>
+      <w:pPr>
+        <w:pStyle w:val="ListParagraph"/>
+        <w:numPr>
+          <w:ilvl w:val="0"/>
+          <w:numId w:val="1"/>
+        </w:numPr>
+      </w:pPr>
+      <w:r>
+        <w:t>m</w:t>
+      </w:r>
+      <w:r>
+        <w:t>emento</w:t>
+      </w:r>
+    </w:p>
+    <w:p>
+      <w:pPr>
+        <w:pStyle w:val="ListParagraph"/>
+        <w:numPr>
+          <w:ilvl w:val="0"/>
+          <w:numId w:val="1"/>
+        </w:numPr>
+      </w:pPr>
+      <w:r>
+        <w:t>i</w:t>
+      </w:r>
+      <w:r>
+        <w:t>terator</w:t>
+      </w:r>
+    </w:p>
+    <w:p>
+      <w:pPr>
+        <w:pStyle w:val="ListParagraph"/>
+        <w:numPr>
+          <w:ilvl w:val="0"/>
+          <w:numId w:val="1"/>
+        </w:numPr>
+      </w:pPr>
+      <w:r>
+        <w:t>d</w:t>
+      </w:r>
+      <w:r>
+        <w:t>ecorator</w:t>
+      </w:r>
+    </w:p>
+    <w:p>
+      <w:pPr>
+        <w:pStyle w:val="ListParagraph"/>
+        <w:numPr>
+          <w:ilvl w:val="0"/>
+          <w:numId w:val="1"/>
+        </w:numPr>
+      </w:pPr>
+      <w:r>
+        <w:t>d</w:t>
+      </w:r>
+      <w:r>
+        <w:t>estructor</w:t>
+      </w:r>
+    </w:p>
+    <w:p>
+      <w:pPr>
+        <w:pStyle w:val="ListParagraph"/>
+        <w:numPr>
+          <w:ilvl w:val="0"/>
+          <w:numId w:val="1"/>
+        </w:numPr>
+      </w:pPr>
+      <w:r>
+        <w:t>s</w:t>
+      </w:r>
+      <w:r>
+        <w:t>ubclass</w:t>
+      </w:r>
+    </w:p>
+    <w:p>
+      <w:pPr>
+        <w:pStyle w:val="ListParagraph"/>
+        <w:numPr>
+          <w:ilvl w:val="0"/>
+          <w:numId w:val="1"/>
+        </w:numPr>
+      </w:pPr>
+      <w:r>
+        <w:t>s</w:t>
+      </w:r>
+      <w:r>
+        <w:t>ubtype</w:t>
+      </w:r>
+    </w:p>
+    <w:p>
+      <w:pPr>
+        <w:pStyle w:val="ListParagraph"/>
+        <w:numPr>
+          <w:ilvl w:val="0"/>
+          <w:numId w:val="1"/>
+        </w:numPr>
+      </w:pPr>
+      <w:r>
+        <w:t>s</w:t>
+      </w:r>
+      <w:r>
+        <w:t>uperclass</w:t>
+      </w:r>
+    </w:p>
+    <w:p>
+      <w:pPr>
+        <w:pStyle w:val="ListParagraph"/>
+        <w:numPr>
+          <w:ilvl w:val="0"/>
+          <w:numId w:val="1"/>
+        </w:numPr>
+      </w:pPr>
+      <w:r>
+        <w:t>a</w:t>
+      </w:r>
+      <w:r>
+        <w:t>dmin</w:t>
       </w:r>
     </w:p>
     <w:p>
@@ -706,71 +879,121 @@
         </w:numPr>
       </w:pPr>
       <w:r>
-        <w:t>Linter</w:t>
-      </w:r>
-    </w:p>
-    <w:p>
-      <w:pPr>
-        <w:pStyle w:val="ListParagraph"/>
-        <w:numPr>
-          <w:ilvl w:val="0"/>
-          <w:numId w:val="1"/>
-        </w:numPr>
-      </w:pPr>
-      <w:r>
-        <w:t>Compiler</w:t>
-      </w:r>
-    </w:p>
-    <w:p>
-      <w:pPr>
-        <w:pStyle w:val="ListParagraph"/>
-        <w:numPr>
-          <w:ilvl w:val="0"/>
-          <w:numId w:val="1"/>
-        </w:numPr>
-      </w:pPr>
-      <w:proofErr w:type="spellStart"/>
-      <w:r>
-        <w:t>Treeview</w:t>
-      </w:r>
-      <w:proofErr w:type="spellEnd"/>
-    </w:p>
-    <w:p>
-      <w:pPr>
-        <w:pStyle w:val="ListParagraph"/>
-        <w:numPr>
-          <w:ilvl w:val="0"/>
-          <w:numId w:val="1"/>
-        </w:numPr>
-      </w:pPr>
-      <w:proofErr w:type="spellStart"/>
-      <w:r>
-        <w:t>Listview</w:t>
-      </w:r>
-      <w:proofErr w:type="spellEnd"/>
-    </w:p>
-    <w:p>
-      <w:pPr>
-        <w:pStyle w:val="ListParagraph"/>
-        <w:numPr>
-          <w:ilvl w:val="0"/>
-          <w:numId w:val="1"/>
-        </w:numPr>
-      </w:pPr>
-      <w:r>
-        <w:t>Popover</w:t>
-      </w:r>
-    </w:p>
-    <w:p>
-      <w:pPr>
-        <w:pStyle w:val="ListParagraph"/>
-        <w:numPr>
-          <w:ilvl w:val="0"/>
-          <w:numId w:val="1"/>
-        </w:numPr>
-      </w:pPr>
-      <w:r>
-        <w:t>Pop</w:t>
+        <w:t>l</w:t>
+      </w:r>
+      <w:r>
+        <w:t>inter</w:t>
+      </w:r>
+    </w:p>
+    <w:p>
+      <w:pPr>
+        <w:pStyle w:val="ListParagraph"/>
+        <w:numPr>
+          <w:ilvl w:val="0"/>
+          <w:numId w:val="1"/>
+        </w:numPr>
+      </w:pPr>
+      <w:r>
+        <w:t>c</w:t>
+      </w:r>
+      <w:r>
+        <w:t>ompiler</w:t>
+      </w:r>
+    </w:p>
+    <w:p>
+      <w:pPr>
+        <w:pStyle w:val="ListParagraph"/>
+        <w:numPr>
+          <w:ilvl w:val="0"/>
+          <w:numId w:val="1"/>
+        </w:numPr>
+      </w:pPr>
+      <w:r>
+        <w:t>t</w:t>
+      </w:r>
+      <w:r>
+        <w:t>reeview</w:t>
+      </w:r>
+    </w:p>
+    <w:p>
+      <w:pPr>
+        <w:pStyle w:val="ListParagraph"/>
+        <w:numPr>
+          <w:ilvl w:val="0"/>
+          <w:numId w:val="1"/>
+        </w:numPr>
+      </w:pPr>
+      <w:r>
+        <w:t>l</w:t>
+      </w:r>
+      <w:r>
+        <w:t>istview</w:t>
+      </w:r>
+    </w:p>
+    <w:p>
+      <w:pPr>
+        <w:pStyle w:val="ListParagraph"/>
+        <w:numPr>
+          <w:ilvl w:val="0"/>
+          <w:numId w:val="1"/>
+        </w:numPr>
+      </w:pPr>
+      <w:r>
+        <w:t>sidebar</w:t>
+      </w:r>
+    </w:p>
+    <w:p>
+      <w:pPr>
+        <w:pStyle w:val="ListParagraph"/>
+        <w:numPr>
+          <w:ilvl w:val="0"/>
+          <w:numId w:val="1"/>
+        </w:numPr>
+      </w:pPr>
+      <w:r>
+        <w:t>toolbar</w:t>
+      </w:r>
+    </w:p>
+    <w:p>
+      <w:pPr>
+        <w:pStyle w:val="ListParagraph"/>
+        <w:numPr>
+          <w:ilvl w:val="0"/>
+          <w:numId w:val="1"/>
+        </w:numPr>
+      </w:pPr>
+      <w:r>
+        <w:t>multiline</w:t>
+      </w:r>
+    </w:p>
+    <w:p>
+      <w:pPr>
+        <w:pStyle w:val="ListParagraph"/>
+        <w:numPr>
+          <w:ilvl w:val="0"/>
+          <w:numId w:val="1"/>
+        </w:numPr>
+      </w:pPr>
+      <w:r>
+        <w:t>p</w:t>
+      </w:r>
+      <w:r>
+        <w:t>opover</w:t>
+      </w:r>
+    </w:p>
+    <w:p>
+      <w:pPr>
+        <w:pStyle w:val="ListParagraph"/>
+        <w:numPr>
+          <w:ilvl w:val="0"/>
+          <w:numId w:val="1"/>
+        </w:numPr>
+      </w:pPr>
+      <w:r>
+        <w:t>p</w:t>
+      </w:r>
+      <w:r>
+        <w:t>op</w:t>
       </w:r>
       <w:r>
         <w:t>-</w:t>
@@ -788,99 +1011,85 @@
         </w:numPr>
       </w:pPr>
       <w:r>
-        <w:t>Tooltip</w:t>
-      </w:r>
-    </w:p>
-    <w:p>
-      <w:pPr>
-        <w:pStyle w:val="ListParagraph"/>
-        <w:numPr>
-          <w:ilvl w:val="0"/>
-          <w:numId w:val="1"/>
-        </w:numPr>
-        <w:rPr>
-          <w:b/>
-        </w:rPr>
-      </w:pPr>
-      <w:r>
-        <w:rPr>
-          <w:b/>
-        </w:rPr>
-        <w:t>Pop-under</w:t>
-      </w:r>
-    </w:p>
-    <w:p>
-      <w:pPr>
-        <w:pStyle w:val="ListParagraph"/>
-        <w:numPr>
-          <w:ilvl w:val="0"/>
-          <w:numId w:val="1"/>
-        </w:numPr>
-      </w:pPr>
-      <w:r>
-        <w:t>Popup</w:t>
-      </w:r>
-    </w:p>
-    <w:p>
-      <w:pPr>
-        <w:pStyle w:val="ListParagraph"/>
-        <w:numPr>
-          <w:ilvl w:val="0"/>
-          <w:numId w:val="1"/>
-        </w:numPr>
-      </w:pPr>
-      <w:proofErr w:type="spellStart"/>
-      <w:r>
-        <w:t>popunder</w:t>
-      </w:r>
-      <w:proofErr w:type="spellEnd"/>
-    </w:p>
-    <w:p>
-      <w:pPr>
-        <w:pStyle w:val="ListParagraph"/>
-        <w:numPr>
-          <w:ilvl w:val="0"/>
-          <w:numId w:val="1"/>
-        </w:numPr>
-      </w:pPr>
-      <w:r>
-        <w:t>Malware</w:t>
-      </w:r>
-    </w:p>
-    <w:p>
-      <w:pPr>
-        <w:pStyle w:val="ListParagraph"/>
-        <w:numPr>
-          <w:ilvl w:val="0"/>
-          <w:numId w:val="1"/>
-        </w:numPr>
-      </w:pPr>
-      <w:r>
-        <w:t>Phishing</w:t>
-      </w:r>
-    </w:p>
-    <w:p>
-      <w:pPr>
-        <w:pStyle w:val="ListParagraph"/>
-        <w:numPr>
-          <w:ilvl w:val="0"/>
-          <w:numId w:val="1"/>
-        </w:numPr>
-      </w:pPr>
-      <w:r>
-        <w:t>Spyware</w:t>
-      </w:r>
-    </w:p>
-    <w:p>
-      <w:pPr>
-        <w:pStyle w:val="ListParagraph"/>
-        <w:numPr>
-          <w:ilvl w:val="0"/>
-          <w:numId w:val="1"/>
-        </w:numPr>
-      </w:pPr>
-      <w:r>
-        <w:t>Adware</w:t>
+        <w:t>t</w:t>
+      </w:r>
+      <w:r>
+        <w:t>ooltip</w:t>
+      </w:r>
+    </w:p>
+    <w:p>
+      <w:pPr>
+        <w:pStyle w:val="ListParagraph"/>
+        <w:numPr>
+          <w:ilvl w:val="0"/>
+          <w:numId w:val="1"/>
+        </w:numPr>
+      </w:pPr>
+      <w:r>
+        <w:t>p</w:t>
+      </w:r>
+      <w:r>
+        <w:t>opup</w:t>
+      </w:r>
+    </w:p>
+    <w:p>
+      <w:pPr>
+        <w:pStyle w:val="ListParagraph"/>
+        <w:numPr>
+          <w:ilvl w:val="0"/>
+          <w:numId w:val="1"/>
+        </w:numPr>
+      </w:pPr>
+      <w:r>
+        <w:t>m</w:t>
+      </w:r>
+      <w:r>
+        <w:t>alware</w:t>
+      </w:r>
+    </w:p>
+    <w:p>
+      <w:pPr>
+        <w:pStyle w:val="ListParagraph"/>
+        <w:numPr>
+          <w:ilvl w:val="0"/>
+          <w:numId w:val="1"/>
+        </w:numPr>
+      </w:pPr>
+      <w:r>
+        <w:t>p</w:t>
+      </w:r>
+      <w:r>
+        <w:t>hishing</w:t>
+      </w:r>
+    </w:p>
+    <w:p>
+      <w:pPr>
+        <w:pStyle w:val="ListParagraph"/>
+        <w:numPr>
+          <w:ilvl w:val="0"/>
+          <w:numId w:val="1"/>
+        </w:numPr>
+      </w:pPr>
+      <w:r>
+        <w:t>s</w:t>
+      </w:r>
+      <w:r>
+        <w:t>pyware</w:t>
+      </w:r>
+    </w:p>
+    <w:p>
+      <w:pPr>
+        <w:pStyle w:val="ListParagraph"/>
+        <w:numPr>
+          <w:ilvl w:val="0"/>
+          <w:numId w:val="1"/>
+        </w:numPr>
+      </w:pPr>
+      <w:r>
+        <w:t>a</w:t>
+      </w:r>
+      <w:r>
+        <w:t>dware</w:t>
       </w:r>
     </w:p>
     <w:p>
@@ -903,12 +1112,12 @@
           <w:numId w:val="1"/>
         </w:numPr>
         <w:rPr>
-          <w:b/>
-        </w:rPr>
-      </w:pPr>
-      <w:r>
-        <w:rPr>
-          <w:b/>
+          <w:bCs/>
+        </w:rPr>
+      </w:pPr>
+      <w:r>
+        <w:rPr>
+          <w:bCs/>
         </w:rPr>
         <w:t>NOOP</w:t>
       </w:r>
@@ -921,12 +1130,12 @@
           <w:numId w:val="1"/>
         </w:numPr>
         <w:rPr>
-          <w:b/>
-        </w:rPr>
-      </w:pPr>
-      <w:r>
-        <w:rPr>
-          <w:b/>
+          <w:bCs/>
+        </w:rPr>
+      </w:pPr>
+      <w:r>
+        <w:rPr>
+          <w:bCs/>
         </w:rPr>
         <w:t>NOP</w:t>
       </w:r>
@@ -939,11 +1148,9 @@
           <w:numId w:val="1"/>
         </w:numPr>
       </w:pPr>
-      <w:proofErr w:type="spellStart"/>
       <w:r>
         <w:t>noop</w:t>
       </w:r>
-      <w:proofErr w:type="spellEnd"/>
     </w:p>
     <w:p>
       <w:pPr>
@@ -972,43 +1179,37 @@
         <w:rPr>
           <w:lang w:val="en"/>
         </w:rPr>
-        <w:t>Stochastic</w:t>
-      </w:r>
-    </w:p>
-    <w:p>
-      <w:pPr>
-        <w:pStyle w:val="ListParagraph"/>
-        <w:numPr>
-          <w:ilvl w:val="0"/>
-          <w:numId w:val="1"/>
-        </w:numPr>
+        <w:t>s</w:t>
+      </w:r>
+      <w:r>
         <w:rPr>
           <w:lang w:val="en"/>
         </w:rPr>
-      </w:pPr>
-      <w:r>
+        <w:t>tochastic</w:t>
+      </w:r>
+    </w:p>
+    <w:p>
+      <w:pPr>
+        <w:pStyle w:val="ListParagraph"/>
+        <w:numPr>
+          <w:ilvl w:val="0"/>
+          <w:numId w:val="1"/>
+        </w:numPr>
         <w:rPr>
           <w:lang w:val="en"/>
         </w:rPr>
-        <w:t>Hadoop</w:t>
-      </w:r>
-    </w:p>
-    <w:p>
-      <w:pPr>
-        <w:pStyle w:val="ListParagraph"/>
-        <w:numPr>
-          <w:ilvl w:val="0"/>
-          <w:numId w:val="1"/>
-        </w:numPr>
+      </w:pPr>
+      <w:r>
         <w:rPr>
           <w:lang w:val="en"/>
         </w:rPr>
-      </w:pPr>
+        <w:t>H</w:t>
+      </w:r>
       <w:r>
         <w:rPr>
           <w:lang w:val="en"/>
         </w:rPr>
-        <w:t>Bitwise</w:t>
+        <w:t>adoop</w:t>
       </w:r>
     </w:p>
     <w:p>
@@ -1022,30 +1223,58 @@
           <w:lang w:val="en"/>
         </w:rPr>
       </w:pPr>
-      <w:proofErr w:type="spellStart"/>
       <w:r>
         <w:rPr>
           <w:lang w:val="en"/>
         </w:rPr>
-        <w:t>Bugfairy</w:t>
-      </w:r>
-      <w:proofErr w:type="spellEnd"/>
-    </w:p>
-    <w:p>
-      <w:pPr>
-        <w:pStyle w:val="ListParagraph"/>
-        <w:numPr>
-          <w:ilvl w:val="0"/>
-          <w:numId w:val="1"/>
-        </w:numPr>
+        <w:t>b</w:t>
+      </w:r>
+      <w:r>
         <w:rPr>
           <w:lang w:val="en"/>
         </w:rPr>
-      </w:pPr>
-      <w:r>
+        <w:t>itwise</w:t>
+      </w:r>
+    </w:p>
+    <w:p>
+      <w:pPr>
+        <w:pStyle w:val="ListParagraph"/>
+        <w:numPr>
+          <w:ilvl w:val="0"/>
+          <w:numId w:val="1"/>
+        </w:numPr>
         <w:rPr>
           <w:lang w:val="en"/>
         </w:rPr>
+      </w:pPr>
+      <w:r>
+        <w:rPr>
+          <w:lang w:val="en"/>
+        </w:rPr>
+        <w:t>b</w:t>
+      </w:r>
+      <w:r>
+        <w:rPr>
+          <w:lang w:val="en"/>
+        </w:rPr>
+        <w:t>ugfairy</w:t>
+      </w:r>
+    </w:p>
+    <w:p>
+      <w:pPr>
+        <w:pStyle w:val="ListParagraph"/>
+        <w:numPr>
+          <w:ilvl w:val="0"/>
+          <w:numId w:val="1"/>
+        </w:numPr>
+        <w:rPr>
+          <w:lang w:val="en"/>
+        </w:rPr>
+      </w:pPr>
+      <w:r>
+        <w:rPr>
+          <w:lang w:val="en"/>
+        </w:rPr>
         <w:t>CamelCase</w:t>
       </w:r>
     </w:p>
@@ -1064,28 +1293,33 @@
         <w:rPr>
           <w:lang w:val="en"/>
         </w:rPr>
-        <w:t>Char</w:t>
-      </w:r>
-    </w:p>
-    <w:p>
-      <w:pPr>
-        <w:pStyle w:val="ListParagraph"/>
-        <w:numPr>
-          <w:ilvl w:val="0"/>
-          <w:numId w:val="1"/>
-        </w:numPr>
+        <w:t>c</w:t>
+      </w:r>
+      <w:r>
         <w:rPr>
           <w:lang w:val="en"/>
         </w:rPr>
-      </w:pPr>
-      <w:proofErr w:type="spellStart"/>
-      <w:r>
+        <w:t>har</w:t>
+      </w:r>
+    </w:p>
+    <w:p>
+      <w:pPr>
+        <w:pStyle w:val="ListParagraph"/>
+        <w:numPr>
+          <w:ilvl w:val="0"/>
+          <w:numId w:val="1"/>
+        </w:numPr>
         <w:rPr>
           <w:lang w:val="en"/>
         </w:rPr>
+      </w:pPr>
+      <w:r>
+        <w:rPr>
+          <w:lang w:val="en"/>
+        </w:rPr>
+        <w:lastRenderedPageBreak/>
         <w:t>classpath</w:t>
       </w:r>
-      <w:proofErr w:type="spellEnd"/>
     </w:p>
     <w:p>
       <w:pPr>
@@ -1114,204 +1348,202 @@
         </w:numPr>
       </w:pPr>
       <w:r>
-        <w:t>Commutative</w:t>
-      </w:r>
-    </w:p>
-    <w:p>
-      <w:pPr>
-        <w:pStyle w:val="ListParagraph"/>
-        <w:numPr>
-          <w:ilvl w:val="0"/>
-          <w:numId w:val="1"/>
-        </w:numPr>
-      </w:pPr>
-      <w:proofErr w:type="spellStart"/>
-      <w:r>
-        <w:t>Concat</w:t>
-      </w:r>
-      <w:proofErr w:type="spellEnd"/>
-    </w:p>
-    <w:p>
-      <w:pPr>
-        <w:pStyle w:val="ListParagraph"/>
-        <w:numPr>
-          <w:ilvl w:val="0"/>
-          <w:numId w:val="1"/>
-        </w:numPr>
-      </w:pPr>
-      <w:proofErr w:type="spellStart"/>
-      <w:r>
-        <w:lastRenderedPageBreak/>
-        <w:t>Crapplet</w:t>
-      </w:r>
-      <w:proofErr w:type="spellEnd"/>
-    </w:p>
-    <w:p>
-      <w:pPr>
-        <w:pStyle w:val="ListParagraph"/>
-        <w:numPr>
-          <w:ilvl w:val="0"/>
-          <w:numId w:val="1"/>
-        </w:numPr>
-      </w:pPr>
-      <w:r>
-        <w:t>Diff</w:t>
-      </w:r>
-    </w:p>
-    <w:p>
-      <w:pPr>
-        <w:pStyle w:val="ListParagraph"/>
-        <w:numPr>
-          <w:ilvl w:val="0"/>
-          <w:numId w:val="1"/>
-        </w:numPr>
-      </w:pPr>
-      <w:r>
-        <w:t>Dissembler</w:t>
-      </w:r>
-    </w:p>
-    <w:p>
-      <w:pPr>
-        <w:pStyle w:val="ListParagraph"/>
-        <w:numPr>
-          <w:ilvl w:val="0"/>
-          <w:numId w:val="1"/>
-        </w:numPr>
-      </w:pPr>
-      <w:r>
-        <w:t>Endian</w:t>
-      </w:r>
-    </w:p>
-    <w:p>
-      <w:pPr>
-        <w:pStyle w:val="ListParagraph"/>
-        <w:numPr>
-          <w:ilvl w:val="0"/>
-          <w:numId w:val="1"/>
-        </w:numPr>
-      </w:pPr>
-      <w:proofErr w:type="spellStart"/>
-      <w:r>
-        <w:t>Errorlevel</w:t>
-      </w:r>
-      <w:proofErr w:type="spellEnd"/>
-    </w:p>
-    <w:p>
-      <w:pPr>
-        <w:pStyle w:val="ListParagraph"/>
-        <w:numPr>
-          <w:ilvl w:val="0"/>
-          <w:numId w:val="1"/>
-        </w:numPr>
-      </w:pPr>
-      <w:r>
-        <w:t>Foreach</w:t>
-      </w:r>
-    </w:p>
-    <w:p>
-      <w:pPr>
-        <w:pStyle w:val="ListParagraph"/>
-        <w:numPr>
-          <w:ilvl w:val="0"/>
-          <w:numId w:val="1"/>
-        </w:numPr>
-      </w:pPr>
-      <w:r>
-        <w:t>Glitch</w:t>
-      </w:r>
-    </w:p>
-    <w:p>
-      <w:pPr>
-        <w:pStyle w:val="ListParagraph"/>
-        <w:numPr>
-          <w:ilvl w:val="0"/>
-          <w:numId w:val="1"/>
-        </w:numPr>
-      </w:pPr>
-      <w:proofErr w:type="spellStart"/>
-      <w:r>
-        <w:t>Fifo</w:t>
-      </w:r>
-      <w:proofErr w:type="spellEnd"/>
-    </w:p>
-    <w:p>
-      <w:pPr>
-        <w:pStyle w:val="ListParagraph"/>
-        <w:numPr>
-          <w:ilvl w:val="0"/>
-          <w:numId w:val="1"/>
-        </w:numPr>
-        <w:rPr>
-          <w:b/>
-        </w:rPr>
-      </w:pPr>
-      <w:r>
-        <w:rPr>
-          <w:b/>
-        </w:rPr>
-        <w:t>JSON</w:t>
-      </w:r>
-    </w:p>
-    <w:p>
-      <w:pPr>
-        <w:pStyle w:val="ListParagraph"/>
-        <w:numPr>
-          <w:ilvl w:val="0"/>
-          <w:numId w:val="1"/>
-        </w:numPr>
-      </w:pPr>
-      <w:r>
-        <w:t>Lexicon</w:t>
-      </w:r>
-    </w:p>
-    <w:p>
-      <w:pPr>
-        <w:pStyle w:val="ListParagraph"/>
-        <w:numPr>
-          <w:ilvl w:val="0"/>
-          <w:numId w:val="1"/>
-        </w:numPr>
-      </w:pPr>
-      <w:proofErr w:type="spellStart"/>
-      <w:r>
-        <w:t>Lexer</w:t>
-      </w:r>
-      <w:proofErr w:type="spellEnd"/>
-    </w:p>
-    <w:p>
-      <w:pPr>
-        <w:pStyle w:val="ListParagraph"/>
-        <w:numPr>
-          <w:ilvl w:val="0"/>
-          <w:numId w:val="1"/>
-        </w:numPr>
-      </w:pPr>
-      <w:r>
-        <w:t>Markup</w:t>
-      </w:r>
-    </w:p>
-    <w:p>
-      <w:pPr>
-        <w:pStyle w:val="ListParagraph"/>
-        <w:numPr>
-          <w:ilvl w:val="0"/>
-          <w:numId w:val="1"/>
-        </w:numPr>
-      </w:pPr>
-      <w:r>
-        <w:t>Nil</w:t>
-      </w:r>
-    </w:p>
-    <w:p>
-      <w:pPr>
-        <w:pStyle w:val="ListParagraph"/>
-        <w:numPr>
-          <w:ilvl w:val="0"/>
-          <w:numId w:val="1"/>
-        </w:numPr>
-      </w:pPr>
-      <w:r>
-        <w:t>Null</w:t>
+        <w:t>c</w:t>
+      </w:r>
+      <w:r>
+        <w:t>ommutative</w:t>
+      </w:r>
+    </w:p>
+    <w:p>
+      <w:pPr>
+        <w:pStyle w:val="ListParagraph"/>
+        <w:numPr>
+          <w:ilvl w:val="0"/>
+          <w:numId w:val="1"/>
+        </w:numPr>
+      </w:pPr>
+      <w:r>
+        <w:t>c</w:t>
+      </w:r>
+      <w:r>
+        <w:t>oncat</w:t>
+      </w:r>
+    </w:p>
+    <w:p>
+      <w:pPr>
+        <w:pStyle w:val="ListParagraph"/>
+        <w:numPr>
+          <w:ilvl w:val="0"/>
+          <w:numId w:val="1"/>
+        </w:numPr>
+      </w:pPr>
+      <w:r>
+        <w:t>c</w:t>
+      </w:r>
+      <w:r>
+        <w:t>rapplet</w:t>
+      </w:r>
+    </w:p>
+    <w:p>
+      <w:pPr>
+        <w:pStyle w:val="ListParagraph"/>
+        <w:numPr>
+          <w:ilvl w:val="0"/>
+          <w:numId w:val="1"/>
+        </w:numPr>
+      </w:pPr>
+      <w:r>
+        <w:t>d</w:t>
+      </w:r>
+      <w:r>
+        <w:t>iff</w:t>
+      </w:r>
+    </w:p>
+    <w:p>
+      <w:pPr>
+        <w:pStyle w:val="ListParagraph"/>
+        <w:numPr>
+          <w:ilvl w:val="0"/>
+          <w:numId w:val="1"/>
+        </w:numPr>
+      </w:pPr>
+      <w:r>
+        <w:t>d</w:t>
+      </w:r>
+      <w:r>
+        <w:t>issembler</w:t>
+      </w:r>
+    </w:p>
+    <w:p>
+      <w:pPr>
+        <w:pStyle w:val="ListParagraph"/>
+        <w:numPr>
+          <w:ilvl w:val="0"/>
+          <w:numId w:val="1"/>
+        </w:numPr>
+      </w:pPr>
+      <w:r>
+        <w:t>e</w:t>
+      </w:r>
+      <w:r>
+        <w:t>ndian</w:t>
+      </w:r>
+    </w:p>
+    <w:p>
+      <w:pPr>
+        <w:pStyle w:val="ListParagraph"/>
+        <w:numPr>
+          <w:ilvl w:val="0"/>
+          <w:numId w:val="1"/>
+        </w:numPr>
+      </w:pPr>
+      <w:r>
+        <w:t>e</w:t>
+      </w:r>
+      <w:r>
+        <w:t>rrorlevel</w:t>
+      </w:r>
+    </w:p>
+    <w:p>
+      <w:pPr>
+        <w:pStyle w:val="ListParagraph"/>
+        <w:numPr>
+          <w:ilvl w:val="0"/>
+          <w:numId w:val="1"/>
+        </w:numPr>
+      </w:pPr>
+      <w:r>
+        <w:t>f</w:t>
+      </w:r>
+      <w:r>
+        <w:t>oreach</w:t>
+      </w:r>
+    </w:p>
+    <w:p>
+      <w:pPr>
+        <w:pStyle w:val="ListParagraph"/>
+        <w:numPr>
+          <w:ilvl w:val="0"/>
+          <w:numId w:val="1"/>
+        </w:numPr>
+      </w:pPr>
+      <w:r>
+        <w:t>g</w:t>
+      </w:r>
+      <w:r>
+        <w:t>litch</w:t>
+      </w:r>
+    </w:p>
+    <w:p>
+      <w:pPr>
+        <w:pStyle w:val="ListParagraph"/>
+        <w:numPr>
+          <w:ilvl w:val="0"/>
+          <w:numId w:val="1"/>
+        </w:numPr>
+      </w:pPr>
+      <w:r>
+        <w:t>fifo</w:t>
+      </w:r>
+    </w:p>
+    <w:p>
+      <w:pPr>
+        <w:pStyle w:val="ListParagraph"/>
+        <w:numPr>
+          <w:ilvl w:val="0"/>
+          <w:numId w:val="1"/>
+        </w:numPr>
+      </w:pPr>
+      <w:r>
+        <w:t>l</w:t>
+      </w:r>
+      <w:r>
+        <w:t>exer</w:t>
+      </w:r>
+    </w:p>
+    <w:p>
+      <w:pPr>
+        <w:pStyle w:val="ListParagraph"/>
+        <w:numPr>
+          <w:ilvl w:val="0"/>
+          <w:numId w:val="1"/>
+        </w:numPr>
+      </w:pPr>
+      <w:r>
+        <w:t>m</w:t>
+      </w:r>
+      <w:r>
+        <w:t>arkup</w:t>
+      </w:r>
+    </w:p>
+    <w:p>
+      <w:pPr>
+        <w:pStyle w:val="ListParagraph"/>
+        <w:numPr>
+          <w:ilvl w:val="0"/>
+          <w:numId w:val="1"/>
+        </w:numPr>
+      </w:pPr>
+      <w:r>
+        <w:t>n</w:t>
+      </w:r>
+      <w:r>
+        <w:t>il</w:t>
+      </w:r>
+    </w:p>
+    <w:p>
+      <w:pPr>
+        <w:pStyle w:val="ListParagraph"/>
+        <w:numPr>
+          <w:ilvl w:val="0"/>
+          <w:numId w:val="1"/>
+        </w:numPr>
+      </w:pPr>
+      <w:r>
+        <w:t>n</w:t>
+      </w:r>
+      <w:r>
+        <w:t>ull</w:t>
       </w:r>
     </w:p>
     <w:p>
@@ -1334,72 +1566,71 @@
           <w:numId w:val="1"/>
         </w:numPr>
       </w:pPr>
-      <w:proofErr w:type="spellStart"/>
-      <w:r>
-        <w:t>Pastebin</w:t>
-      </w:r>
-      <w:proofErr w:type="spellEnd"/>
-    </w:p>
-    <w:p>
-      <w:pPr>
-        <w:pStyle w:val="ListParagraph"/>
-        <w:numPr>
-          <w:ilvl w:val="0"/>
-          <w:numId w:val="1"/>
-        </w:numPr>
-      </w:pPr>
-      <w:r>
-        <w:t>Piping</w:t>
-      </w:r>
-    </w:p>
-    <w:p>
-      <w:pPr>
-        <w:pStyle w:val="ListParagraph"/>
-        <w:numPr>
-          <w:ilvl w:val="0"/>
-          <w:numId w:val="1"/>
-        </w:numPr>
-      </w:pPr>
-      <w:r>
-        <w:t>Pseudocode</w:t>
-      </w:r>
-    </w:p>
-    <w:p>
-      <w:pPr>
-        <w:pStyle w:val="ListParagraph"/>
-        <w:numPr>
-          <w:ilvl w:val="0"/>
-          <w:numId w:val="1"/>
-        </w:numPr>
-      </w:pPr>
-      <w:proofErr w:type="spellStart"/>
-      <w:r>
-        <w:t>Pseudolanguage</w:t>
-      </w:r>
-      <w:proofErr w:type="spellEnd"/>
-    </w:p>
-    <w:p>
-      <w:pPr>
-        <w:pStyle w:val="ListParagraph"/>
-        <w:numPr>
-          <w:ilvl w:val="0"/>
-          <w:numId w:val="1"/>
-        </w:numPr>
-      </w:pPr>
-      <w:r>
-        <w:t>Regex</w:t>
-      </w:r>
-    </w:p>
-    <w:p>
-      <w:pPr>
-        <w:pStyle w:val="ListParagraph"/>
-        <w:numPr>
-          <w:ilvl w:val="0"/>
-          <w:numId w:val="1"/>
-        </w:numPr>
-      </w:pPr>
-      <w:r>
-        <w:t>Recursion</w:t>
+      <w:r>
+        <w:t>p</w:t>
+      </w:r>
+      <w:r>
+        <w:t>iping</w:t>
+      </w:r>
+    </w:p>
+    <w:p>
+      <w:pPr>
+        <w:pStyle w:val="ListParagraph"/>
+        <w:numPr>
+          <w:ilvl w:val="0"/>
+          <w:numId w:val="1"/>
+        </w:numPr>
+      </w:pPr>
+      <w:r>
+        <w:t>p</w:t>
+      </w:r>
+      <w:r>
+        <w:t>seudocode</w:t>
+      </w:r>
+    </w:p>
+    <w:p>
+      <w:pPr>
+        <w:pStyle w:val="ListParagraph"/>
+        <w:numPr>
+          <w:ilvl w:val="0"/>
+          <w:numId w:val="1"/>
+        </w:numPr>
+      </w:pPr>
+      <w:r>
+        <w:t>p</w:t>
+      </w:r>
+      <w:r>
+        <w:t>seudolanguage</w:t>
+      </w:r>
+    </w:p>
+    <w:p>
+      <w:pPr>
+        <w:pStyle w:val="ListParagraph"/>
+        <w:numPr>
+          <w:ilvl w:val="0"/>
+          <w:numId w:val="1"/>
+        </w:numPr>
+      </w:pPr>
+      <w:r>
+        <w:t>r</w:t>
+      </w:r>
+      <w:r>
+        <w:t>egex</w:t>
+      </w:r>
+    </w:p>
+    <w:p>
+      <w:pPr>
+        <w:pStyle w:val="ListParagraph"/>
+        <w:numPr>
+          <w:ilvl w:val="0"/>
+          <w:numId w:val="1"/>
+        </w:numPr>
+      </w:pPr>
+      <w:r>
+        <w:t>r</w:t>
+      </w:r>
+      <w:r>
+        <w:t>ecursion</w:t>
       </w:r>
     </w:p>
     <w:p>
@@ -1422,103 +1653,113 @@
           <w:numId w:val="1"/>
         </w:numPr>
       </w:pPr>
-      <w:proofErr w:type="spellStart"/>
-      <w:r>
-        <w:t>Stubroutine</w:t>
-      </w:r>
-      <w:proofErr w:type="spellEnd"/>
-    </w:p>
-    <w:p>
-      <w:pPr>
-        <w:pStyle w:val="ListParagraph"/>
-        <w:numPr>
-          <w:ilvl w:val="0"/>
-          <w:numId w:val="1"/>
-        </w:numPr>
-      </w:pPr>
-      <w:r>
-        <w:t>Stdin</w:t>
-      </w:r>
-    </w:p>
-    <w:p>
-      <w:pPr>
-        <w:pStyle w:val="ListParagraph"/>
-        <w:numPr>
-          <w:ilvl w:val="0"/>
-          <w:numId w:val="1"/>
-        </w:numPr>
-      </w:pPr>
-      <w:proofErr w:type="spellStart"/>
-      <w:r>
-        <w:t>Stdout</w:t>
-      </w:r>
-      <w:proofErr w:type="spellEnd"/>
-    </w:p>
-    <w:p>
-      <w:pPr>
-        <w:pStyle w:val="ListParagraph"/>
-        <w:numPr>
-          <w:ilvl w:val="0"/>
-          <w:numId w:val="1"/>
-        </w:numPr>
-      </w:pPr>
-      <w:r>
-        <w:t>Substring</w:t>
-      </w:r>
-    </w:p>
-    <w:p>
-      <w:pPr>
-        <w:pStyle w:val="ListParagraph"/>
-        <w:numPr>
-          <w:ilvl w:val="0"/>
-          <w:numId w:val="1"/>
-        </w:numPr>
-      </w:pPr>
-      <w:r>
-        <w:t>String</w:t>
-      </w:r>
-    </w:p>
-    <w:p>
-      <w:pPr>
-        <w:pStyle w:val="ListParagraph"/>
-        <w:numPr>
-          <w:ilvl w:val="0"/>
-          <w:numId w:val="1"/>
-        </w:numPr>
-      </w:pPr>
-      <w:proofErr w:type="spellStart"/>
+      <w:r>
+        <w:t>s</w:t>
+      </w:r>
+      <w:r>
+        <w:t>tubroutine</w:t>
+      </w:r>
+    </w:p>
+    <w:p>
+      <w:pPr>
+        <w:pStyle w:val="ListParagraph"/>
+        <w:numPr>
+          <w:ilvl w:val="0"/>
+          <w:numId w:val="1"/>
+        </w:numPr>
+      </w:pPr>
+      <w:r>
+        <w:t>s</w:t>
+      </w:r>
+      <w:r>
+        <w:t>tdin</w:t>
+      </w:r>
+    </w:p>
+    <w:p>
+      <w:pPr>
+        <w:pStyle w:val="ListParagraph"/>
+        <w:numPr>
+          <w:ilvl w:val="0"/>
+          <w:numId w:val="1"/>
+        </w:numPr>
+      </w:pPr>
+      <w:r>
+        <w:t>s</w:t>
+      </w:r>
+      <w:r>
+        <w:t>tdout</w:t>
+      </w:r>
+    </w:p>
+    <w:p>
+      <w:pPr>
+        <w:pStyle w:val="ListParagraph"/>
+        <w:numPr>
+          <w:ilvl w:val="0"/>
+          <w:numId w:val="1"/>
+        </w:numPr>
+      </w:pPr>
+      <w:r>
+        <w:t>s</w:t>
+      </w:r>
+      <w:r>
+        <w:t>ubstring</w:t>
+      </w:r>
+    </w:p>
+    <w:p>
+      <w:pPr>
+        <w:pStyle w:val="ListParagraph"/>
+        <w:numPr>
+          <w:ilvl w:val="0"/>
+          <w:numId w:val="1"/>
+        </w:numPr>
+      </w:pPr>
+      <w:r>
+        <w:t>s</w:t>
+      </w:r>
+      <w:r>
+        <w:t>tring</w:t>
+      </w:r>
+    </w:p>
+    <w:p>
+      <w:pPr>
+        <w:pStyle w:val="ListParagraph"/>
+        <w:numPr>
+          <w:ilvl w:val="0"/>
+          <w:numId w:val="1"/>
+        </w:numPr>
+      </w:pPr>
       <w:r>
         <w:t>t</w:t>
       </w:r>
       <w:r>
         <w:t>hunk</w:t>
       </w:r>
-      <w:proofErr w:type="spellEnd"/>
-    </w:p>
-    <w:p>
-      <w:pPr>
-        <w:pStyle w:val="ListParagraph"/>
-        <w:numPr>
-          <w:ilvl w:val="0"/>
-          <w:numId w:val="1"/>
-        </w:numPr>
-      </w:pPr>
-      <w:proofErr w:type="spellStart"/>
+    </w:p>
+    <w:p>
+      <w:pPr>
+        <w:pStyle w:val="ListParagraph"/>
+        <w:numPr>
+          <w:ilvl w:val="0"/>
+          <w:numId w:val="1"/>
+        </w:numPr>
+      </w:pPr>
       <w:r>
         <w:t>thunking</w:t>
       </w:r>
-      <w:proofErr w:type="spellEnd"/>
-    </w:p>
-    <w:p>
-      <w:pPr>
-        <w:pStyle w:val="ListParagraph"/>
-        <w:numPr>
-          <w:ilvl w:val="0"/>
-          <w:numId w:val="1"/>
-        </w:numPr>
-      </w:pPr>
-      <w:r>
-        <w:t>Underflow</w:t>
+    </w:p>
+    <w:p>
+      <w:pPr>
+        <w:pStyle w:val="ListParagraph"/>
+        <w:numPr>
+          <w:ilvl w:val="0"/>
+          <w:numId w:val="1"/>
+        </w:numPr>
+      </w:pPr>
+      <w:r>
+        <w:t>u</w:t>
+      </w:r>
+      <w:r>
+        <w:t>nderflow</w:t>
       </w:r>
     </w:p>
     <w:p>
@@ -1542,7 +1783,10 @@
         </w:numPr>
       </w:pPr>
       <w:r>
-        <w:t>Add a hamburger menu.</w:t>
+        <w:t>a</w:t>
+      </w:r>
+      <w:r>
+        <w:t>dd a hamburger menu</w:t>
       </w:r>
     </w:p>
     <w:p>
@@ -1603,18 +1847,6 @@
       </w:pPr>
       <w:r>
         <w:t>Pascal</w:t>
-      </w:r>
-    </w:p>
-    <w:p>
-      <w:pPr>
-        <w:pStyle w:val="ListParagraph"/>
-        <w:numPr>
-          <w:ilvl w:val="0"/>
-          <w:numId w:val="1"/>
-        </w:numPr>
-      </w:pPr>
-      <w:r>
-        <w:t>JavaScript</w:t>
       </w:r>
     </w:p>
     <w:p>
@@ -1710,11 +1942,9 @@
           <w:numId w:val="1"/>
         </w:numPr>
       </w:pPr>
-      <w:proofErr w:type="spellStart"/>
       <w:r>
         <w:t>cron</w:t>
       </w:r>
-      <w:proofErr w:type="spellEnd"/>
     </w:p>
     <w:p>
       <w:pPr>
@@ -1736,11 +1966,9 @@
           <w:numId w:val="1"/>
         </w:numPr>
       </w:pPr>
-      <w:proofErr w:type="spellStart"/>
       <w:r>
         <w:t>cron</w:t>
       </w:r>
-      <w:proofErr w:type="spellEnd"/>
     </w:p>
     <w:p>
       <w:pPr>
@@ -1939,7 +2167,7 @@
       <w:r>
         <w:t xml:space="preserve">tness </w:t>
       </w:r>
-      <w:hyperlink r:id="rId5" w:history="1">
+      <w:hyperlink r:id="rId6" w:history="1">
         <w:r>
           <w:rPr>
             <w:rStyle w:val="Hyperlink"/>
@@ -1968,11 +2196,9 @@
           <w:numId w:val="1"/>
         </w:numPr>
       </w:pPr>
-      <w:proofErr w:type="spellStart"/>
       <w:r>
         <w:t>brogramming</w:t>
       </w:r>
-      <w:proofErr w:type="spellEnd"/>
     </w:p>
     <w:p>
       <w:pPr>
@@ -2138,11 +2364,9 @@
           <w:numId w:val="1"/>
         </w:numPr>
       </w:pPr>
-      <w:proofErr w:type="gramStart"/>
       <w:r>
         <w:t>run-length</w:t>
       </w:r>
-      <w:proofErr w:type="gramEnd"/>
     </w:p>
     <w:p>
       <w:pPr>
@@ -2261,7 +2485,7 @@
       <w:r>
         <w:t xml:space="preserve">backporting </w:t>
       </w:r>
-      <w:hyperlink r:id="rId6" w:history="1">
+      <w:hyperlink r:id="rId7" w:history="1">
         <w:r>
           <w:rPr>
             <w:rStyle w:val="Hyperlink"/>
@@ -2290,11 +2514,9 @@
           <w:numId w:val="1"/>
         </w:numPr>
       </w:pPr>
-      <w:proofErr w:type="spellStart"/>
       <w:r>
         <w:t>polyfill</w:t>
       </w:r>
-      <w:proofErr w:type="spellEnd"/>
       <w:r>
         <w:tab/>
       </w:r>
@@ -2307,11 +2529,9 @@
           <w:numId w:val="1"/>
         </w:numPr>
       </w:pPr>
-      <w:proofErr w:type="spellStart"/>
       <w:r>
         <w:t>polyfiller</w:t>
       </w:r>
-      <w:proofErr w:type="spellEnd"/>
     </w:p>
     <w:p>
       <w:pPr>
@@ -2393,11 +2613,9 @@
           <w:numId w:val="1"/>
         </w:numPr>
       </w:pPr>
-      <w:proofErr w:type="spellStart"/>
       <w:r>
         <w:t>href</w:t>
       </w:r>
-      <w:proofErr w:type="spellEnd"/>
     </w:p>
     <w:p>
       <w:pPr>
@@ -2419,11 +2637,9 @@
           <w:numId w:val="1"/>
         </w:numPr>
       </w:pPr>
-      <w:proofErr w:type="spellStart"/>
       <w:r>
         <w:t>lickable</w:t>
       </w:r>
-      <w:proofErr w:type="spellEnd"/>
     </w:p>
     <w:p>
       <w:pPr>
@@ -2469,11 +2685,9 @@
           <w:numId w:val="1"/>
         </w:numPr>
       </w:pPr>
-      <w:proofErr w:type="spellStart"/>
       <w:r>
         <w:t>shelfware</w:t>
       </w:r>
-      <w:proofErr w:type="spellEnd"/>
     </w:p>
     <w:p>
       <w:pPr>
@@ -2555,15 +2769,10 @@
           <w:numId w:val="1"/>
         </w:numPr>
       </w:pPr>
-      <w:proofErr w:type="spellStart"/>
-      <w:r>
-        <w:t>pling</w:t>
-      </w:r>
-      <w:proofErr w:type="spellEnd"/>
-      <w:r>
-        <w:t xml:space="preserve"> </w:t>
-      </w:r>
-      <w:hyperlink r:id="rId7" w:history="1">
+      <w:r>
+        <w:t xml:space="preserve">pling </w:t>
+      </w:r>
+      <w:hyperlink r:id="rId8" w:history="1">
         <w:r>
           <w:rPr>
             <w:rStyle w:val="Hyperlink"/>
@@ -2592,25 +2801,21 @@
           <w:numId w:val="1"/>
         </w:numPr>
       </w:pPr>
-      <w:proofErr w:type="spellStart"/>
       <w:r>
         <w:t>memoize</w:t>
       </w:r>
-      <w:proofErr w:type="spellEnd"/>
-    </w:p>
-    <w:p>
-      <w:pPr>
-        <w:pStyle w:val="ListParagraph"/>
-        <w:numPr>
-          <w:ilvl w:val="0"/>
-          <w:numId w:val="1"/>
-        </w:numPr>
-      </w:pPr>
-      <w:proofErr w:type="spellStart"/>
+    </w:p>
+    <w:p>
+      <w:pPr>
+        <w:pStyle w:val="ListParagraph"/>
+        <w:numPr>
+          <w:ilvl w:val="0"/>
+          <w:numId w:val="1"/>
+        </w:numPr>
+      </w:pPr>
       <w:r>
         <w:t>memoization</w:t>
       </w:r>
-      <w:proofErr w:type="spellEnd"/>
     </w:p>
     <w:p>
       <w:pPr>
@@ -2672,15 +2877,13 @@
           <w:color w:val="000000"/>
         </w:rPr>
       </w:pPr>
-      <w:proofErr w:type="spellStart"/>
       <w:r>
         <w:rPr>
           <w:rFonts w:ascii="Cambria" w:eastAsia="Cambria" w:hAnsi="Cambria" w:cs="Cambria"/>
           <w:color w:val="000000"/>
         </w:rPr>
-        <w:t>lexer</w:t>
-      </w:r>
-      <w:proofErr w:type="spellEnd"/>
+        <w:t>sed</w:t>
+      </w:r>
     </w:p>
     <w:p>
       <w:pPr>
@@ -2699,7 +2902,7 @@
           <w:rFonts w:ascii="Cambria" w:eastAsia="Cambria" w:hAnsi="Cambria" w:cs="Cambria"/>
           <w:color w:val="000000"/>
         </w:rPr>
-        <w:t>sed</w:t>
+        <w:t>lex</w:t>
       </w:r>
     </w:p>
     <w:p>
@@ -2714,15 +2917,13 @@
           <w:color w:val="000000"/>
         </w:rPr>
       </w:pPr>
-      <w:proofErr w:type="spellStart"/>
       <w:r>
         <w:rPr>
           <w:rFonts w:ascii="Cambria" w:eastAsia="Cambria" w:hAnsi="Cambria" w:cs="Cambria"/>
           <w:color w:val="000000"/>
         </w:rPr>
-        <w:t>lex</w:t>
-      </w:r>
-      <w:proofErr w:type="spellEnd"/>
+        <w:t>awk</w:t>
+      </w:r>
     </w:p>
     <w:p>
       <w:pPr>
@@ -2741,7 +2942,7 @@
           <w:rFonts w:ascii="Cambria" w:eastAsia="Cambria" w:hAnsi="Cambria" w:cs="Cambria"/>
           <w:color w:val="000000"/>
         </w:rPr>
-        <w:t>awk</w:t>
+        <w:t>grep</w:t>
       </w:r>
     </w:p>
     <w:p>
@@ -2761,7 +2962,7 @@
           <w:rFonts w:ascii="Cambria" w:eastAsia="Cambria" w:hAnsi="Cambria" w:cs="Cambria"/>
           <w:color w:val="000000"/>
         </w:rPr>
-        <w:t>grep</w:t>
+        <w:t>grok</w:t>
       </w:r>
     </w:p>
     <w:p>
@@ -2781,7 +2982,7 @@
           <w:rFonts w:ascii="Cambria" w:eastAsia="Cambria" w:hAnsi="Cambria" w:cs="Cambria"/>
           <w:color w:val="000000"/>
         </w:rPr>
-        <w:t>grok</w:t>
+        <w:t>grokked</w:t>
       </w:r>
     </w:p>
     <w:p>
@@ -2801,7 +3002,7 @@
           <w:rFonts w:ascii="Cambria" w:eastAsia="Cambria" w:hAnsi="Cambria" w:cs="Cambria"/>
           <w:color w:val="000000"/>
         </w:rPr>
-        <w:t>grokked</w:t>
+        <w:t>grokking</w:t>
       </w:r>
     </w:p>
     <w:p>
@@ -2821,7 +3022,7 @@
           <w:rFonts w:ascii="Cambria" w:eastAsia="Cambria" w:hAnsi="Cambria" w:cs="Cambria"/>
           <w:color w:val="000000"/>
         </w:rPr>
-        <w:t>grokking</w:t>
+        <w:t>linker</w:t>
       </w:r>
     </w:p>
     <w:p>
@@ -2841,7 +3042,7 @@
           <w:rFonts w:ascii="Cambria" w:eastAsia="Cambria" w:hAnsi="Cambria" w:cs="Cambria"/>
           <w:color w:val="000000"/>
         </w:rPr>
-        <w:t>linker</w:t>
+        <w:t>zipped</w:t>
       </w:r>
     </w:p>
     <w:p>
@@ -2861,7 +3062,7 @@
           <w:rFonts w:ascii="Cambria" w:eastAsia="Cambria" w:hAnsi="Cambria" w:cs="Cambria"/>
           <w:color w:val="000000"/>
         </w:rPr>
-        <w:t>zipped</w:t>
+        <w:t>runlevel</w:t>
       </w:r>
     </w:p>
     <w:p>
@@ -2876,16 +3077,14 @@
           <w:color w:val="000000"/>
         </w:rPr>
       </w:pPr>
-      <w:proofErr w:type="spellStart"/>
       <w:r>
         <w:rPr>
           <w:rFonts w:ascii="Cambria" w:eastAsia="Cambria" w:hAnsi="Cambria" w:cs="Cambria"/>
           <w:color w:val="000000"/>
         </w:rPr>
         <w:lastRenderedPageBreak/>
-        <w:t>runlevel</w:t>
-      </w:r>
-      <w:proofErr w:type="spellEnd"/>
+        <w:t>virtualization</w:t>
+      </w:r>
     </w:p>
     <w:p>
       <w:pPr>
@@ -2904,7 +3103,7 @@
           <w:rFonts w:ascii="Cambria" w:eastAsia="Cambria" w:hAnsi="Cambria" w:cs="Cambria"/>
           <w:color w:val="000000"/>
         </w:rPr>
-        <w:t>virtualization</w:t>
+        <w:t>gamify</w:t>
       </w:r>
     </w:p>
     <w:p>
@@ -2924,26 +3123,6 @@
           <w:rFonts w:ascii="Cambria" w:eastAsia="Cambria" w:hAnsi="Cambria" w:cs="Cambria"/>
           <w:color w:val="000000"/>
         </w:rPr>
-        <w:t>gamify</w:t>
-      </w:r>
-    </w:p>
-    <w:p>
-      <w:pPr>
-        <w:pStyle w:val="ListParagraph"/>
-        <w:numPr>
-          <w:ilvl w:val="0"/>
-          <w:numId w:val="1"/>
-        </w:numPr>
-        <w:rPr>
-          <w:rFonts w:ascii="Cambria" w:eastAsia="Cambria" w:hAnsi="Cambria" w:cs="Cambria"/>
-          <w:color w:val="000000"/>
-        </w:rPr>
-      </w:pPr>
-      <w:r>
-        <w:rPr>
-          <w:rFonts w:ascii="Cambria" w:eastAsia="Cambria" w:hAnsi="Cambria" w:cs="Cambria"/>
-          <w:color w:val="000000"/>
-        </w:rPr>
         <w:t>gamification</w:t>
       </w:r>
     </w:p>
@@ -3145,15 +3324,7 @@
         </w:numPr>
       </w:pPr>
       <w:r>
-        <w:t xml:space="preserve">unmarshalling (these are all from serialization on </w:t>
-      </w:r>
-      <w:proofErr w:type="spellStart"/>
-      <w:r>
-        <w:t>wikipedia</w:t>
-      </w:r>
-      <w:proofErr w:type="spellEnd"/>
-      <w:r>
-        <w:t>)</w:t>
+        <w:t>unmarshalling (these are all from serialization on wikipedia)</w:t>
       </w:r>
     </w:p>
     <w:p>
@@ -3187,11 +3358,9 @@
           <w:numId w:val="1"/>
         </w:numPr>
       </w:pPr>
-      <w:proofErr w:type="spellStart"/>
       <w:r>
         <w:t>unmarshal</w:t>
       </w:r>
-      <w:proofErr w:type="spellEnd"/>
     </w:p>
     <w:p>
       <w:pPr>
@@ -3309,13 +3478,8 @@
           <w:numId w:val="1"/>
         </w:numPr>
       </w:pPr>
-      <w:proofErr w:type="spellStart"/>
-      <w:r>
-        <w:t>multion</w:t>
-      </w:r>
-      <w:proofErr w:type="spellEnd"/>
-      <w:r>
-        <w:t xml:space="preserve"> </w:t>
+      <w:r>
+        <w:t xml:space="preserve">multion </w:t>
       </w:r>
       <w:r>
         <w:t>http://en.wikipedia.org/wiki/Multiton_pattern</w:t>
@@ -3353,15 +3517,10 @@
           <w:numId w:val="1"/>
         </w:numPr>
       </w:pPr>
-      <w:proofErr w:type="spellStart"/>
-      <w:r>
-        <w:t>init</w:t>
-      </w:r>
-      <w:proofErr w:type="spellEnd"/>
-      <w:r>
-        <w:t xml:space="preserve"> (also commonly used as a verb, just meaning initialized </w:t>
-      </w:r>
-      <w:hyperlink r:id="rId8">
+      <w:r>
+        <w:t xml:space="preserve">init (also commonly used as a verb, just meaning initialized </w:t>
+      </w:r>
+      <w:hyperlink r:id="rId9">
         <w:r>
           <w:rPr>
             <w:rStyle w:val="Hyperlink"/>
@@ -3381,38 +3540,32 @@
           <w:numId w:val="1"/>
         </w:numPr>
       </w:pPr>
-      <w:proofErr w:type="spellStart"/>
       <w:r>
         <w:t>inited</w:t>
       </w:r>
-      <w:proofErr w:type="spellEnd"/>
-    </w:p>
-    <w:p>
-      <w:pPr>
-        <w:pStyle w:val="ListParagraph"/>
-        <w:numPr>
-          <w:ilvl w:val="0"/>
-          <w:numId w:val="1"/>
-        </w:numPr>
-      </w:pPr>
-      <w:proofErr w:type="spellStart"/>
+    </w:p>
+    <w:p>
+      <w:pPr>
+        <w:pStyle w:val="ListParagraph"/>
+        <w:numPr>
+          <w:ilvl w:val="0"/>
+          <w:numId w:val="1"/>
+        </w:numPr>
+      </w:pPr>
       <w:r>
         <w:t>inits</w:t>
       </w:r>
-      <w:proofErr w:type="spellEnd"/>
-    </w:p>
-    <w:p>
-      <w:pPr>
-        <w:numPr>
-          <w:ilvl w:val="0"/>
-          <w:numId w:val="1"/>
-        </w:numPr>
-      </w:pPr>
-      <w:proofErr w:type="spellStart"/>
+    </w:p>
+    <w:p>
+      <w:pPr>
+        <w:numPr>
+          <w:ilvl w:val="0"/>
+          <w:numId w:val="1"/>
+        </w:numPr>
+      </w:pPr>
       <w:r>
         <w:t>initing</w:t>
       </w:r>
-      <w:proofErr w:type="spellEnd"/>
     </w:p>
     <w:p>
       <w:pPr>
@@ -3446,11 +3599,9 @@
           <w:numId w:val="1"/>
         </w:numPr>
       </w:pPr>
-      <w:proofErr w:type="spellStart"/>
       <w:r>
         <w:t>sudo</w:t>
       </w:r>
-      <w:proofErr w:type="spellEnd"/>
     </w:p>
     <w:p>
       <w:pPr>
@@ -3472,13 +3623,8 @@
           <w:numId w:val="1"/>
         </w:numPr>
       </w:pPr>
-      <w:proofErr w:type="spellStart"/>
-      <w:r>
-        <w:t>meatspace</w:t>
-      </w:r>
-      <w:proofErr w:type="spellEnd"/>
-      <w:r>
-        <w:t xml:space="preserve"> </w:t>
+      <w:r>
+        <w:t xml:space="preserve">meatspace </w:t>
       </w:r>
       <w:r>
         <w:t>http://en.wikipedia.org/wiki/Real_life#Related_terminology</w:t>
@@ -3492,13 +3638,8 @@
           <w:numId w:val="1"/>
         </w:numPr>
       </w:pPr>
-      <w:proofErr w:type="spellStart"/>
-      <w:r>
-        <w:t>sproc</w:t>
-      </w:r>
-      <w:proofErr w:type="spellEnd"/>
-      <w:r>
-        <w:t xml:space="preserve"> </w:t>
+      <w:r>
+        <w:t xml:space="preserve">sproc </w:t>
       </w:r>
       <w:r>
         <w:t>http://en.wikipedia.org/wiki/Stored_procedure</w:t>
@@ -3512,12 +3653,30 @@
           <w:numId w:val="1"/>
         </w:numPr>
       </w:pPr>
-      <w:proofErr w:type="spellStart"/>
-      <w:r>
+      <w:r>
+        <w:t>sprocs</w:t>
+      </w:r>
+    </w:p>
+    <w:p>
+      <w:pPr>
+        <w:pStyle w:val="ListParagraph"/>
+        <w:numPr>
+          <w:ilvl w:val="0"/>
+          <w:numId w:val="1"/>
+        </w:numPr>
+        <w:rPr>
+          <w:rFonts w:ascii="Cambria" w:eastAsia="Cambria" w:hAnsi="Cambria" w:cs="Cambria"/>
+          <w:color w:val="000000"/>
+        </w:rPr>
+      </w:pPr>
+      <w:r>
+        <w:rPr>
+          <w:rFonts w:ascii="Cambria" w:eastAsia="Cambria" w:hAnsi="Cambria" w:cs="Cambria"/>
+          <w:color w:val="000000"/>
+        </w:rPr>
         <w:lastRenderedPageBreak/>
-        <w:t>sprocs</w:t>
-      </w:r>
-      <w:proofErr w:type="spellEnd"/>
+        <w:t>fuzzing</w:t>
+      </w:r>
     </w:p>
     <w:p>
       <w:pPr>
@@ -3536,7 +3695,7 @@
           <w:rFonts w:ascii="Cambria" w:eastAsia="Cambria" w:hAnsi="Cambria" w:cs="Cambria"/>
           <w:color w:val="000000"/>
         </w:rPr>
-        <w:t>fuzzing</w:t>
+        <w:t>fuzzer</w:t>
       </w:r>
     </w:p>
     <w:p>
@@ -3551,15 +3710,13 @@
           <w:color w:val="000000"/>
         </w:rPr>
       </w:pPr>
-      <w:proofErr w:type="spellStart"/>
       <w:r>
         <w:rPr>
           <w:rFonts w:ascii="Cambria" w:eastAsia="Cambria" w:hAnsi="Cambria" w:cs="Cambria"/>
           <w:color w:val="000000"/>
         </w:rPr>
-        <w:t>fuzzer</w:t>
-      </w:r>
-      <w:proofErr w:type="spellEnd"/>
+        <w:t>Tilde</w:t>
+      </w:r>
     </w:p>
     <w:p>
       <w:pPr>
@@ -3578,7 +3735,7 @@
           <w:rFonts w:ascii="Cambria" w:eastAsia="Cambria" w:hAnsi="Cambria" w:cs="Cambria"/>
           <w:color w:val="000000"/>
         </w:rPr>
-        <w:t>Tilde</w:t>
+        <w:t>PaaS</w:t>
       </w:r>
     </w:p>
     <w:p>
@@ -3598,7 +3755,7 @@
           <w:rFonts w:ascii="Cambria" w:eastAsia="Cambria" w:hAnsi="Cambria" w:cs="Cambria"/>
           <w:color w:val="000000"/>
         </w:rPr>
-        <w:t>PaaS</w:t>
+        <w:t>IaaS</w:t>
       </w:r>
     </w:p>
     <w:p>
@@ -3618,7 +3775,7 @@
           <w:rFonts w:ascii="Cambria" w:eastAsia="Cambria" w:hAnsi="Cambria" w:cs="Cambria"/>
           <w:color w:val="000000"/>
         </w:rPr>
-        <w:t>IaaS</w:t>
+        <w:t>SaaS</w:t>
       </w:r>
     </w:p>
     <w:p>
@@ -3638,7 +3795,7 @@
           <w:rFonts w:ascii="Cambria" w:eastAsia="Cambria" w:hAnsi="Cambria" w:cs="Cambria"/>
           <w:color w:val="000000"/>
         </w:rPr>
-        <w:t>SaaS</w:t>
+        <w:t>pentest</w:t>
       </w:r>
     </w:p>
     <w:p>
@@ -3653,15 +3810,13 @@
           <w:color w:val="000000"/>
         </w:rPr>
       </w:pPr>
-      <w:proofErr w:type="spellStart"/>
       <w:r>
         <w:rPr>
           <w:rFonts w:ascii="Cambria" w:eastAsia="Cambria" w:hAnsi="Cambria" w:cs="Cambria"/>
           <w:color w:val="000000"/>
         </w:rPr>
-        <w:t>pentest</w:t>
-      </w:r>
-      <w:proofErr w:type="spellEnd"/>
+        <w:t>devops</w:t>
+      </w:r>
     </w:p>
     <w:p>
       <w:pPr>
@@ -3675,15 +3830,13 @@
           <w:color w:val="000000"/>
         </w:rPr>
       </w:pPr>
-      <w:proofErr w:type="spellStart"/>
       <w:r>
         <w:rPr>
           <w:rFonts w:ascii="Cambria" w:eastAsia="Cambria" w:hAnsi="Cambria" w:cs="Cambria"/>
           <w:color w:val="000000"/>
         </w:rPr>
-        <w:t>devops</w:t>
-      </w:r>
-      <w:proofErr w:type="spellEnd"/>
+        <w:t>hex</w:t>
+      </w:r>
     </w:p>
     <w:p>
       <w:pPr>
@@ -3702,7 +3855,7 @@
           <w:rFonts w:ascii="Cambria" w:eastAsia="Cambria" w:hAnsi="Cambria" w:cs="Cambria"/>
           <w:color w:val="000000"/>
         </w:rPr>
-        <w:t>hex</w:t>
+        <w:t>octet</w:t>
       </w:r>
     </w:p>
     <w:p>
@@ -3722,7 +3875,7 @@
           <w:rFonts w:ascii="Cambria" w:eastAsia="Cambria" w:hAnsi="Cambria" w:cs="Cambria"/>
           <w:color w:val="000000"/>
         </w:rPr>
-        <w:t>octet</w:t>
+        <w:t>octal</w:t>
       </w:r>
     </w:p>
     <w:p>
@@ -3742,7 +3895,7 @@
           <w:rFonts w:ascii="Cambria" w:eastAsia="Cambria" w:hAnsi="Cambria" w:cs="Cambria"/>
           <w:color w:val="000000"/>
         </w:rPr>
-        <w:t>octal</w:t>
+        <w:t>hexadecimal</w:t>
       </w:r>
     </w:p>
     <w:p>
@@ -3762,42 +3915,22 @@
           <w:rFonts w:ascii="Cambria" w:eastAsia="Cambria" w:hAnsi="Cambria" w:cs="Cambria"/>
           <w:color w:val="000000"/>
         </w:rPr>
-        <w:t>hexadecimal</w:t>
-      </w:r>
-    </w:p>
-    <w:p>
-      <w:pPr>
-        <w:pStyle w:val="ListParagraph"/>
-        <w:numPr>
-          <w:ilvl w:val="0"/>
-          <w:numId w:val="1"/>
-        </w:numPr>
+        <w:t>oct</w:t>
+      </w:r>
+    </w:p>
+    <w:p>
+      <w:pPr>
+        <w:pStyle w:val="ListParagraph"/>
+        <w:numPr>
+          <w:ilvl w:val="0"/>
+          <w:numId w:val="1"/>
+        </w:numPr>
+      </w:pPr>
+      <w:r>
         <w:rPr>
           <w:rFonts w:ascii="Cambria" w:eastAsia="Cambria" w:hAnsi="Cambria" w:cs="Cambria"/>
           <w:color w:val="000000"/>
         </w:rPr>
-      </w:pPr>
-      <w:r>
-        <w:rPr>
-          <w:rFonts w:ascii="Cambria" w:eastAsia="Cambria" w:hAnsi="Cambria" w:cs="Cambria"/>
-          <w:color w:val="000000"/>
-        </w:rPr>
-        <w:t>oct</w:t>
-      </w:r>
-    </w:p>
-    <w:p>
-      <w:pPr>
-        <w:pStyle w:val="ListParagraph"/>
-        <w:numPr>
-          <w:ilvl w:val="0"/>
-          <w:numId w:val="1"/>
-        </w:numPr>
-      </w:pPr>
-      <w:r>
-        <w:rPr>
-          <w:rFonts w:ascii="Cambria" w:eastAsia="Cambria" w:hAnsi="Cambria" w:cs="Cambria"/>
-          <w:color w:val="000000"/>
-        </w:rPr>
         <w:t>instantiable</w:t>
       </w:r>
     </w:p>
@@ -3821,11 +3954,9 @@
           <w:numId w:val="1"/>
         </w:numPr>
       </w:pPr>
-      <w:proofErr w:type="spellStart"/>
       <w:r>
         <w:t>enum</w:t>
       </w:r>
-      <w:proofErr w:type="spellEnd"/>
     </w:p>
     <w:p>
       <w:pPr>
@@ -3884,15 +4015,7 @@
         </w:numPr>
       </w:pPr>
       <w:r>
-        <w:t xml:space="preserve">datatype (probably not proper usage, should be "data type" based on usage </w:t>
-      </w:r>
-      <w:proofErr w:type="gramStart"/>
-      <w:r>
-        <w:t>I've</w:t>
-      </w:r>
-      <w:proofErr w:type="gramEnd"/>
-      <w:r>
-        <w:t xml:space="preserve"> observed)</w:t>
+        <w:t>datatype (probably not proper usage, should be "data type" based on usage I've observed)</w:t>
       </w:r>
     </w:p>
     <w:p>
@@ -3948,15 +4071,10 @@
           <w:numId w:val="1"/>
         </w:numPr>
       </w:pPr>
-      <w:proofErr w:type="spellStart"/>
-      <w:r>
-        <w:t>homotopy</w:t>
-      </w:r>
-      <w:proofErr w:type="spellEnd"/>
-      <w:r>
-        <w:t xml:space="preserve"> (</w:t>
-      </w:r>
-      <w:hyperlink r:id="rId9">
+      <w:r>
+        <w:t>homotopy (</w:t>
+      </w:r>
+      <w:hyperlink r:id="rId10">
         <w:r>
           <w:rPr>
             <w:rStyle w:val="Hyperlink"/>
@@ -4032,27 +4150,20 @@
           <w:numId w:val="1"/>
         </w:numPr>
       </w:pPr>
-      <w:proofErr w:type="spellStart"/>
-      <w:r>
-        <w:t>npm</w:t>
-      </w:r>
-      <w:proofErr w:type="spellEnd"/>
-      <w:r>
-        <w:t xml:space="preserve"> (often corrected to "nom" on OS X)</w:t>
-      </w:r>
-    </w:p>
-    <w:p>
-      <w:pPr>
-        <w:numPr>
-          <w:ilvl w:val="0"/>
-          <w:numId w:val="1"/>
-        </w:numPr>
-      </w:pPr>
-      <w:proofErr w:type="spellStart"/>
+      <w:r>
+        <w:t>npm (often corrected to "nom" on OS X)</w:t>
+      </w:r>
+    </w:p>
+    <w:p>
+      <w:pPr>
+        <w:numPr>
+          <w:ilvl w:val="0"/>
+          <w:numId w:val="1"/>
+        </w:numPr>
+      </w:pPr>
       <w:r>
         <w:t>xor</w:t>
       </w:r>
-      <w:proofErr w:type="spellEnd"/>
     </w:p>
     <w:p>
       <w:pPr>
@@ -4202,21 +4313,21 @@
         <w:rPr>
           <w:rFonts w:ascii="Cambria" w:eastAsia="Cambria" w:hAnsi="Cambria" w:cs="Cambria"/>
         </w:rPr>
+        <w:t>idempotent</w:t>
+      </w:r>
+    </w:p>
+    <w:p>
+      <w:pPr>
+        <w:numPr>
+          <w:ilvl w:val="0"/>
+          <w:numId w:val="1"/>
+        </w:numPr>
+      </w:pPr>
+      <w:r>
+        <w:rPr>
+          <w:rFonts w:ascii="Cambria" w:eastAsia="Cambria" w:hAnsi="Cambria" w:cs="Cambria"/>
+        </w:rPr>
         <w:lastRenderedPageBreak/>
-        <w:t>idempotent</w:t>
-      </w:r>
-    </w:p>
-    <w:p>
-      <w:pPr>
-        <w:numPr>
-          <w:ilvl w:val="0"/>
-          <w:numId w:val="1"/>
-        </w:numPr>
-      </w:pPr>
-      <w:r>
-        <w:rPr>
-          <w:rFonts w:ascii="Cambria" w:eastAsia="Cambria" w:hAnsi="Cambria" w:cs="Cambria"/>
-        </w:rPr>
         <w:t>monotonicity</w:t>
       </w:r>
     </w:p>
@@ -4227,14 +4338,12 @@
           <w:numId w:val="1"/>
         </w:numPr>
       </w:pPr>
-      <w:proofErr w:type="spellStart"/>
       <w:r>
         <w:rPr>
           <w:rFonts w:ascii="Cambria" w:eastAsia="Cambria" w:hAnsi="Cambria" w:cs="Cambria"/>
         </w:rPr>
         <w:t>potence</w:t>
       </w:r>
-      <w:proofErr w:type="spellEnd"/>
     </w:p>
     <w:p>
       <w:pPr>
@@ -4265,11 +4374,9 @@
           <w:numId w:val="1"/>
         </w:numPr>
       </w:pPr>
-      <w:proofErr w:type="spellStart"/>
       <w:r>
         <w:t>reflog</w:t>
       </w:r>
-      <w:proofErr w:type="spellEnd"/>
     </w:p>
     <w:p>
       <w:pPr>
@@ -4743,11 +4850,6 @@
     <w:lsdException w:name="Book Title" w:uiPriority="33" w:qFormat="1"/>
     <w:lsdException w:name="Bibliography" w:semiHidden="1" w:uiPriority="37" w:unhideWhenUsed="1"/>
     <w:lsdException w:name="TOC Heading" w:semiHidden="1" w:uiPriority="39" w:unhideWhenUsed="1" w:qFormat="1"/>
-    <w:lsdException w:name="Plain Table 5" w:semiHidden="1" w:unhideWhenUsed="1"/>
-    <w:lsdException w:name="Grid Table Light" w:semiHidden="1" w:unhideWhenUsed="1"/>
-    <w:lsdException w:name="Grid Table 1 Light" w:semiHidden="1" w:unhideWhenUsed="1"/>
-    <w:lsdException w:name="Grid Table 2" w:semiHidden="1" w:unhideWhenUsed="1"/>
-    <w:lsdException w:name="Grid Table 3" w:semiHidden="1" w:unhideWhenUsed="1"/>
     <w:lsdException w:name="Grid Table 4" w:uiPriority="49"/>
     <w:lsdException w:name="Grid Table 5 Dark" w:uiPriority="50"/>
     <w:lsdException w:name="Grid Table 6 Colorful" w:uiPriority="51"/>
@@ -4911,6 +5013,18 @@
     <w:rPr>
       <w:b/>
       <w:bCs/>
+    </w:rPr>
+  </w:style>
+  <w:style w:type="character" w:styleId="UnresolvedMention">
+    <w:name w:val="Unresolved Mention"/>
+    <w:basedOn w:val="DefaultParagraphFont"/>
+    <w:uiPriority w:val="99"/>
+    <w:semiHidden/>
+    <w:unhideWhenUsed/>
+    <w:rsid w:val="00995793"/>
+    <w:rPr>
+      <w:color w:val="605E5C"/>
+      <w:shd w:val="clear" w:color="auto" w:fill="E1DFDD"/>
     </w:rPr>
   </w:style>
 </w:styles>

</xml_diff>